<commit_message>
update readme with tasks
</commit_message>
<xml_diff>
--- a/_groupline.docx
+++ b/_groupline.docx
@@ -76,49 +76,41 @@
           <w:sz w:val="52"/>
           <w:szCs w:val="52"/>
         </w:rPr>
-        <w:t>JOIN</w:t>
-      </w:r>
-      <w:r>
+        <w:t>GROUPLINE</w:t>
+      </w:r>
+    </w:p>
+    <w:p>
+      <w:pPr>
+        <w:jc w:val="center"/>
+        <w:outlineLvl w:val="0"/>
         <w:rPr>
           <w:sz w:val="52"/>
           <w:szCs w:val="52"/>
         </w:rPr>
-        <w:t>TLIFE / COMOTION</w:t>
-      </w:r>
-    </w:p>
-    <w:p>
-      <w:pPr>
-        <w:jc w:val="center"/>
-        <w:outlineLvl w:val="0"/>
+      </w:pPr>
+      <w:r>
         <w:rPr>
           <w:sz w:val="52"/>
           <w:szCs w:val="52"/>
         </w:rPr>
-      </w:pPr>
-      <w:r>
+        <w:t>SPECIFICATION DOCUMENT</w:t>
+      </w:r>
+    </w:p>
+    <w:p>
+      <w:pPr>
+        <w:jc w:val="center"/>
         <w:rPr>
           <w:sz w:val="52"/>
           <w:szCs w:val="52"/>
         </w:rPr>
-        <w:t>SPECIFICATION DOCUMENT</w:t>
-      </w:r>
-    </w:p>
-    <w:p>
-      <w:pPr>
-        <w:jc w:val="center"/>
+      </w:pPr>
+      <w:r>
         <w:rPr>
           <w:sz w:val="52"/>
           <w:szCs w:val="52"/>
         </w:rPr>
-      </w:pPr>
-      <w:r>
-        <w:rPr>
-          <w:sz w:val="52"/>
-          <w:szCs w:val="52"/>
-        </w:rPr>
         <w:t>OCTOBER 27</w:t>
       </w:r>
-      <w:proofErr w:type="gramStart"/>
       <w:r>
         <w:rPr>
           <w:sz w:val="52"/>
@@ -132,16 +124,16 @@
           <w:sz w:val="52"/>
           <w:szCs w:val="52"/>
         </w:rPr>
-        <w:t>,</w:t>
-      </w:r>
-      <w:proofErr w:type="gramEnd"/>
-      <w:r>
+        <w:t>, 2017</w:t>
+      </w:r>
+    </w:p>
+    <w:p>
+      <w:pPr>
         <w:rPr>
           <w:sz w:val="52"/>
           <w:szCs w:val="52"/>
         </w:rPr>
-        <w:t xml:space="preserve"> 2017</w:t>
-      </w:r>
+      </w:pPr>
     </w:p>
     <w:p>
       <w:pPr>
@@ -166,19 +158,11 @@
           <w:szCs w:val="52"/>
         </w:rPr>
       </w:pPr>
-    </w:p>
-    <w:p>
-      <w:pPr>
+      <w:r>
         <w:rPr>
           <w:sz w:val="52"/>
           <w:szCs w:val="52"/>
         </w:rPr>
-      </w:pPr>
-      <w:r>
-        <w:rPr>
-          <w:sz w:val="52"/>
-          <w:szCs w:val="52"/>
-        </w:rPr>
         <w:br w:type="page"/>
       </w:r>
     </w:p>
@@ -432,16 +416,8 @@
         <w:rPr>
           <w:color w:val="000000" w:themeColor="text1"/>
         </w:rPr>
-        <w:t xml:space="preserve">: </w:t>
-      </w:r>
-      <w:proofErr w:type="spellStart"/>
-      <w:r>
-        <w:rPr>
-          <w:color w:val="000000" w:themeColor="text1"/>
-        </w:rPr>
-        <w:t>NodeJs</w:t>
-      </w:r>
-      <w:proofErr w:type="spellEnd"/>
+        <w:t>: NodeJs</w:t>
+      </w:r>
     </w:p>
     <w:p>
       <w:pPr>
@@ -464,16 +440,8 @@
         <w:rPr>
           <w:color w:val="000000" w:themeColor="text1"/>
         </w:rPr>
-        <w:t xml:space="preserve">Database: </w:t>
-      </w:r>
-      <w:proofErr w:type="spellStart"/>
-      <w:r>
-        <w:rPr>
-          <w:color w:val="000000" w:themeColor="text1"/>
-        </w:rPr>
-        <w:t>PostGresSQL</w:t>
-      </w:r>
-      <w:proofErr w:type="spellEnd"/>
+        <w:t>Database: PostGresSQL</w:t>
+      </w:r>
     </w:p>
     <w:p>
       <w:pPr>
@@ -574,21 +542,7 @@
         <w:rPr>
           <w:color w:val="000000" w:themeColor="text1"/>
         </w:rPr>
-        <w:t xml:space="preserve">Languages: </w:t>
-      </w:r>
-      <w:proofErr w:type="spellStart"/>
-      <w:r>
-        <w:rPr>
-          <w:color w:val="000000" w:themeColor="text1"/>
-        </w:rPr>
-        <w:t>Javascript</w:t>
-      </w:r>
-      <w:proofErr w:type="spellEnd"/>
-      <w:r>
-        <w:rPr>
-          <w:color w:val="000000" w:themeColor="text1"/>
-        </w:rPr>
-        <w:t xml:space="preserve">, Python </w:t>
+        <w:t xml:space="preserve">Languages: Javascript, Python </w:t>
       </w:r>
     </w:p>
     <w:p>
@@ -2265,19 +2219,11 @@
         </w:rPr>
         <w:t>“/</w:t>
       </w:r>
-      <w:proofErr w:type="spellStart"/>
-      <w:r>
-        <w:rPr>
-          <w:color w:val="000000" w:themeColor="text1"/>
-        </w:rPr>
-        <w:t>auth</w:t>
-      </w:r>
-      <w:proofErr w:type="spellEnd"/>
-      <w:r>
-        <w:rPr>
-          <w:color w:val="000000" w:themeColor="text1"/>
-        </w:rPr>
-        <w:t>/</w:t>
+      <w:r>
+        <w:rPr>
+          <w:color w:val="000000" w:themeColor="text1"/>
+        </w:rPr>
+        <w:t>auth/</w:t>
       </w:r>
       <w:r>
         <w:rPr>
@@ -2366,19 +2312,11 @@
         </w:rPr>
         <w:t>“/</w:t>
       </w:r>
-      <w:proofErr w:type="spellStart"/>
-      <w:r>
-        <w:rPr>
-          <w:color w:val="000000" w:themeColor="text1"/>
-        </w:rPr>
-        <w:t>auth</w:t>
-      </w:r>
-      <w:proofErr w:type="spellEnd"/>
-      <w:r>
-        <w:rPr>
-          <w:color w:val="000000" w:themeColor="text1"/>
-        </w:rPr>
-        <w:t>/</w:t>
+      <w:r>
+        <w:rPr>
+          <w:color w:val="000000" w:themeColor="text1"/>
+        </w:rPr>
+        <w:t>auth/</w:t>
       </w:r>
       <w:r>
         <w:rPr>
@@ -2467,19 +2405,11 @@
         </w:rPr>
         <w:t>“/</w:t>
       </w:r>
-      <w:proofErr w:type="spellStart"/>
-      <w:r>
-        <w:rPr>
-          <w:color w:val="000000" w:themeColor="text1"/>
-        </w:rPr>
-        <w:t>auth</w:t>
-      </w:r>
-      <w:proofErr w:type="spellEnd"/>
-      <w:r>
-        <w:rPr>
-          <w:color w:val="000000" w:themeColor="text1"/>
-        </w:rPr>
-        <w:t>/</w:t>
+      <w:r>
+        <w:rPr>
+          <w:color w:val="000000" w:themeColor="text1"/>
+        </w:rPr>
+        <w:t>auth/</w:t>
       </w:r>
       <w:r>
         <w:rPr>
@@ -2541,6 +2471,111 @@
     <w:p>
       <w:pPr>
         <w:pStyle w:val="ListParagraph"/>
+        <w:tabs>
+          <w:tab w:val="left" w:pos="180"/>
+          <w:tab w:val="left" w:pos="360"/>
+          <w:tab w:val="left" w:pos="540"/>
+          <w:tab w:val="left" w:pos="720"/>
+          <w:tab w:val="left" w:pos="900"/>
+          <w:tab w:val="left" w:pos="1080"/>
+          <w:tab w:val="left" w:pos="1260"/>
+          <w:tab w:val="left" w:pos="1440"/>
+          <w:tab w:val="left" w:pos="4320"/>
+        </w:tabs>
+        <w:spacing w:line="259" w:lineRule="auto"/>
+        <w:ind w:left="1980"/>
+        <w:rPr>
+          <w:color w:val="000000" w:themeColor="text1"/>
+        </w:rPr>
+      </w:pPr>
+    </w:p>
+    <w:p>
+      <w:pPr>
+        <w:tabs>
+          <w:tab w:val="left" w:pos="180"/>
+          <w:tab w:val="left" w:pos="360"/>
+          <w:tab w:val="left" w:pos="540"/>
+          <w:tab w:val="left" w:pos="720"/>
+          <w:tab w:val="left" w:pos="900"/>
+          <w:tab w:val="left" w:pos="1080"/>
+          <w:tab w:val="left" w:pos="1260"/>
+          <w:tab w:val="left" w:pos="1440"/>
+        </w:tabs>
+        <w:rPr>
+          <w:color w:val="000000" w:themeColor="text1"/>
+        </w:rPr>
+      </w:pPr>
+      <w:r>
+        <w:rPr>
+          <w:color w:val="000000" w:themeColor="text1"/>
+        </w:rPr>
+        <w:tab/>
+      </w:r>
+      <w:r>
+        <w:rPr>
+          <w:color w:val="000000" w:themeColor="text1"/>
+        </w:rPr>
+        <w:tab/>
+      </w:r>
+      <w:r>
+        <w:rPr>
+          <w:color w:val="000000" w:themeColor="text1"/>
+        </w:rPr>
+        <w:tab/>
+      </w:r>
+      <w:r>
+        <w:rPr>
+          <w:color w:val="000000" w:themeColor="text1"/>
+        </w:rPr>
+        <w:tab/>
+      </w:r>
+      <w:r>
+        <w:rPr>
+          <w:color w:val="000000" w:themeColor="text1"/>
+        </w:rPr>
+        <w:t>2.1.2.2</w:t>
+      </w:r>
+      <w:r>
+        <w:rPr>
+          <w:color w:val="000000" w:themeColor="text1"/>
+        </w:rPr>
+        <w:t xml:space="preserve">. </w:t>
+      </w:r>
+      <w:r>
+        <w:rPr>
+          <w:color w:val="000000" w:themeColor="text1"/>
+        </w:rPr>
+        <w:t>Guest</w:t>
+      </w:r>
+      <w:r>
+        <w:rPr>
+          <w:color w:val="000000" w:themeColor="text1"/>
+        </w:rPr>
+        <w:t xml:space="preserve"> User URLS:</w:t>
+      </w:r>
+    </w:p>
+    <w:p>
+      <w:pPr>
+        <w:tabs>
+          <w:tab w:val="left" w:pos="180"/>
+          <w:tab w:val="left" w:pos="360"/>
+          <w:tab w:val="left" w:pos="540"/>
+          <w:tab w:val="left" w:pos="720"/>
+          <w:tab w:val="left" w:pos="900"/>
+          <w:tab w:val="left" w:pos="1080"/>
+          <w:tab w:val="left" w:pos="1260"/>
+          <w:tab w:val="left" w:pos="1440"/>
+          <w:tab w:val="left" w:pos="4320"/>
+        </w:tabs>
+        <w:spacing w:line="259" w:lineRule="auto"/>
+        <w:rPr>
+          <w:color w:val="000000" w:themeColor="text1"/>
+        </w:rPr>
+      </w:pPr>
+    </w:p>
+    <w:p>
+      <w:pPr>
+        <w:pStyle w:val="ListParagraph"/>
         <w:numPr>
           <w:ilvl w:val="0"/>
           <w:numId w:val="6"/>
@@ -2566,7 +2601,19 @@
         <w:rPr>
           <w:color w:val="000000" w:themeColor="text1"/>
         </w:rPr>
-        <w:t>“/profile/:id”</w:t>
+        <w:t>“/</w:t>
+      </w:r>
+      <w:r>
+        <w:rPr>
+          <w:color w:val="000000" w:themeColor="text1"/>
+        </w:rPr>
+        <w:t>activity</w:t>
+      </w:r>
+      <w:r>
+        <w:rPr>
+          <w:color w:val="000000" w:themeColor="text1"/>
+        </w:rPr>
+        <w:t xml:space="preserve">/” </w:t>
       </w:r>
       <w:r>
         <w:rPr>
@@ -2616,7 +2663,87 @@
         <w:rPr>
           <w:color w:val="000000" w:themeColor="text1"/>
         </w:rPr>
-        <w:t>Displays logged-in user profile</w:t>
+        <w:t xml:space="preserve">Displays list </w:t>
+      </w:r>
+      <w:r>
+        <w:rPr>
+          <w:color w:val="000000" w:themeColor="text1"/>
+        </w:rPr>
+        <w:t>of all activities</w:t>
+      </w:r>
+    </w:p>
+    <w:p>
+      <w:pPr>
+        <w:pStyle w:val="ListParagraph"/>
+        <w:numPr>
+          <w:ilvl w:val="0"/>
+          <w:numId w:val="6"/>
+        </w:numPr>
+        <w:tabs>
+          <w:tab w:val="left" w:pos="180"/>
+          <w:tab w:val="left" w:pos="360"/>
+          <w:tab w:val="left" w:pos="540"/>
+          <w:tab w:val="left" w:pos="720"/>
+          <w:tab w:val="left" w:pos="900"/>
+          <w:tab w:val="left" w:pos="1080"/>
+          <w:tab w:val="left" w:pos="1260"/>
+          <w:tab w:val="left" w:pos="1440"/>
+          <w:tab w:val="left" w:pos="4320"/>
+        </w:tabs>
+        <w:spacing w:line="259" w:lineRule="auto"/>
+        <w:ind w:left="1260"/>
+        <w:rPr>
+          <w:color w:val="000000" w:themeColor="text1"/>
+        </w:rPr>
+      </w:pPr>
+      <w:r>
+        <w:rPr>
+          <w:color w:val="000000" w:themeColor="text1"/>
+        </w:rPr>
+        <w:t>“/activity</w:t>
+      </w:r>
+      <w:r>
+        <w:rPr>
+          <w:color w:val="000000" w:themeColor="text1"/>
+        </w:rPr>
+        <w:t>/</w:t>
+      </w:r>
+      <w:r>
+        <w:rPr>
+          <w:color w:val="000000" w:themeColor="text1"/>
+        </w:rPr>
+        <w:t>:</w:t>
+      </w:r>
+      <w:r>
+        <w:rPr>
+          <w:color w:val="000000" w:themeColor="text1"/>
+        </w:rPr>
+        <w:t>cat</w:t>
+      </w:r>
+      <w:r>
+        <w:rPr>
+          <w:color w:val="000000" w:themeColor="text1"/>
+        </w:rPr>
+        <w:t>id/</w:t>
+      </w:r>
+      <w:r>
+        <w:rPr>
+          <w:color w:val="000000" w:themeColor="text1"/>
+        </w:rPr>
+        <w:tab/>
+      </w:r>
+      <w:r>
+        <w:rPr>
+          <w:color w:val="000000" w:themeColor="text1"/>
+        </w:rPr>
+        <w:tab/>
+      </w:r>
+      <w:r>
+        <w:rPr>
+          <w:color w:val="000000" w:themeColor="text1"/>
+        </w:rPr>
+        <w:tab/>
+        <w:t>Request: GET</w:t>
       </w:r>
     </w:p>
     <w:p>
@@ -2647,8 +2774,100 @@
         <w:rPr>
           <w:color w:val="000000" w:themeColor="text1"/>
         </w:rPr>
-        <w:t>Displays list of sub-menus</w:t>
-      </w:r>
+        <w:t xml:space="preserve">Displays </w:t>
+      </w:r>
+      <w:r>
+        <w:rPr>
+          <w:color w:val="000000" w:themeColor="text1"/>
+        </w:rPr>
+        <w:t>details of a single activity</w:t>
+      </w:r>
+    </w:p>
+    <w:p>
+      <w:pPr>
+        <w:tabs>
+          <w:tab w:val="left" w:pos="180"/>
+          <w:tab w:val="left" w:pos="360"/>
+          <w:tab w:val="left" w:pos="540"/>
+          <w:tab w:val="left" w:pos="720"/>
+          <w:tab w:val="left" w:pos="900"/>
+          <w:tab w:val="left" w:pos="1080"/>
+          <w:tab w:val="left" w:pos="1260"/>
+          <w:tab w:val="left" w:pos="1440"/>
+          <w:tab w:val="left" w:pos="4320"/>
+        </w:tabs>
+        <w:spacing w:line="259" w:lineRule="auto"/>
+        <w:rPr>
+          <w:color w:val="000000" w:themeColor="text1"/>
+        </w:rPr>
+      </w:pPr>
+    </w:p>
+    <w:p>
+      <w:pPr>
+        <w:tabs>
+          <w:tab w:val="left" w:pos="180"/>
+          <w:tab w:val="left" w:pos="360"/>
+          <w:tab w:val="left" w:pos="540"/>
+          <w:tab w:val="left" w:pos="720"/>
+          <w:tab w:val="left" w:pos="900"/>
+          <w:tab w:val="left" w:pos="1080"/>
+          <w:tab w:val="left" w:pos="1260"/>
+          <w:tab w:val="left" w:pos="1440"/>
+        </w:tabs>
+        <w:ind w:left="720"/>
+        <w:rPr>
+          <w:color w:val="000000" w:themeColor="text1"/>
+        </w:rPr>
+      </w:pPr>
+      <w:r>
+        <w:rPr>
+          <w:color w:val="000000" w:themeColor="text1"/>
+        </w:rPr>
+        <w:t>2.1.2.3</w:t>
+      </w:r>
+      <w:r>
+        <w:rPr>
+          <w:color w:val="000000" w:themeColor="text1"/>
+        </w:rPr>
+        <w:t xml:space="preserve">. </w:t>
+      </w:r>
+      <w:r>
+        <w:rPr>
+          <w:color w:val="000000" w:themeColor="text1"/>
+        </w:rPr>
+        <w:t>User</w:t>
+      </w:r>
+      <w:r>
+        <w:rPr>
+          <w:color w:val="000000" w:themeColor="text1"/>
+        </w:rPr>
+        <w:t xml:space="preserve"> Activity</w:t>
+      </w:r>
+      <w:r>
+        <w:rPr>
+          <w:color w:val="000000" w:themeColor="text1"/>
+        </w:rPr>
+        <w:t xml:space="preserve"> URLS:</w:t>
+      </w:r>
+    </w:p>
+    <w:p>
+      <w:pPr>
+        <w:tabs>
+          <w:tab w:val="left" w:pos="180"/>
+          <w:tab w:val="left" w:pos="360"/>
+          <w:tab w:val="left" w:pos="540"/>
+          <w:tab w:val="left" w:pos="720"/>
+          <w:tab w:val="left" w:pos="900"/>
+          <w:tab w:val="left" w:pos="1080"/>
+          <w:tab w:val="left" w:pos="1260"/>
+          <w:tab w:val="left" w:pos="1440"/>
+          <w:tab w:val="left" w:pos="4320"/>
+        </w:tabs>
+        <w:spacing w:line="259" w:lineRule="auto"/>
+        <w:rPr>
+          <w:color w:val="000000" w:themeColor="text1"/>
+        </w:rPr>
+      </w:pPr>
     </w:p>
     <w:p>
       <w:pPr>
@@ -2678,7 +2897,217 @@
         <w:rPr>
           <w:color w:val="000000" w:themeColor="text1"/>
         </w:rPr>
-        <w:t>“/</w:t>
+        <w:t>“/usr/:id”</w:t>
+      </w:r>
+      <w:r>
+        <w:rPr>
+          <w:color w:val="000000" w:themeColor="text1"/>
+        </w:rPr>
+        <w:tab/>
+      </w:r>
+      <w:r>
+        <w:rPr>
+          <w:color w:val="000000" w:themeColor="text1"/>
+        </w:rPr>
+        <w:tab/>
+      </w:r>
+      <w:r>
+        <w:rPr>
+          <w:color w:val="000000" w:themeColor="text1"/>
+        </w:rPr>
+        <w:tab/>
+        <w:t>Request: GET</w:t>
+      </w:r>
+    </w:p>
+    <w:p>
+      <w:pPr>
+        <w:pStyle w:val="ListParagraph"/>
+        <w:numPr>
+          <w:ilvl w:val="1"/>
+          <w:numId w:val="6"/>
+        </w:numPr>
+        <w:tabs>
+          <w:tab w:val="left" w:pos="180"/>
+          <w:tab w:val="left" w:pos="360"/>
+          <w:tab w:val="left" w:pos="540"/>
+          <w:tab w:val="left" w:pos="720"/>
+          <w:tab w:val="left" w:pos="900"/>
+          <w:tab w:val="left" w:pos="1080"/>
+          <w:tab w:val="left" w:pos="1260"/>
+          <w:tab w:val="left" w:pos="1440"/>
+          <w:tab w:val="left" w:pos="4320"/>
+        </w:tabs>
+        <w:spacing w:line="259" w:lineRule="auto"/>
+        <w:ind w:left="1980"/>
+        <w:rPr>
+          <w:color w:val="000000" w:themeColor="text1"/>
+        </w:rPr>
+      </w:pPr>
+      <w:r>
+        <w:rPr>
+          <w:color w:val="000000" w:themeColor="text1"/>
+        </w:rPr>
+        <w:t>Displays logged-in user profile</w:t>
+      </w:r>
+    </w:p>
+    <w:p>
+      <w:pPr>
+        <w:pStyle w:val="ListParagraph"/>
+        <w:numPr>
+          <w:ilvl w:val="0"/>
+          <w:numId w:val="6"/>
+        </w:numPr>
+        <w:tabs>
+          <w:tab w:val="left" w:pos="180"/>
+          <w:tab w:val="left" w:pos="360"/>
+          <w:tab w:val="left" w:pos="540"/>
+          <w:tab w:val="left" w:pos="720"/>
+          <w:tab w:val="left" w:pos="900"/>
+          <w:tab w:val="left" w:pos="1080"/>
+          <w:tab w:val="left" w:pos="1260"/>
+          <w:tab w:val="left" w:pos="1440"/>
+          <w:tab w:val="left" w:pos="4320"/>
+        </w:tabs>
+        <w:spacing w:line="259" w:lineRule="auto"/>
+        <w:ind w:left="1260"/>
+        <w:rPr>
+          <w:color w:val="000000" w:themeColor="text1"/>
+        </w:rPr>
+      </w:pPr>
+      <w:r>
+        <w:rPr>
+          <w:color w:val="000000" w:themeColor="text1"/>
+        </w:rPr>
+        <w:t xml:space="preserve"> </w:t>
+      </w:r>
+      <w:r>
+        <w:rPr>
+          <w:color w:val="000000" w:themeColor="text1"/>
+        </w:rPr>
+        <w:t>“</w:t>
+      </w:r>
+      <w:r>
+        <w:rPr>
+          <w:color w:val="000000" w:themeColor="text1"/>
+        </w:rPr>
+        <w:t>/usr</w:t>
+      </w:r>
+      <w:r>
+        <w:rPr>
+          <w:color w:val="000000" w:themeColor="text1"/>
+        </w:rPr>
+        <w:t>/activity/:</w:t>
+      </w:r>
+      <w:r>
+        <w:rPr>
+          <w:color w:val="000000" w:themeColor="text1"/>
+        </w:rPr>
+        <w:t>catid</w:t>
+      </w:r>
+      <w:r>
+        <w:rPr>
+          <w:color w:val="000000" w:themeColor="text1"/>
+        </w:rPr>
+        <w:t xml:space="preserve"> </w:t>
+      </w:r>
+      <w:r>
+        <w:rPr>
+          <w:color w:val="000000" w:themeColor="text1"/>
+        </w:rPr>
+        <w:t>/like</w:t>
+      </w:r>
+      <w:r>
+        <w:rPr>
+          <w:color w:val="000000" w:themeColor="text1"/>
+        </w:rPr>
+        <w:tab/>
+      </w:r>
+      <w:r>
+        <w:rPr>
+          <w:color w:val="000000" w:themeColor="text1"/>
+        </w:rPr>
+        <w:tab/>
+      </w:r>
+      <w:r>
+        <w:rPr>
+          <w:color w:val="000000" w:themeColor="text1"/>
+        </w:rPr>
+        <w:tab/>
+        <w:t>Request: POST</w:t>
+      </w:r>
+    </w:p>
+    <w:p>
+      <w:pPr>
+        <w:pStyle w:val="ListParagraph"/>
+        <w:numPr>
+          <w:ilvl w:val="1"/>
+          <w:numId w:val="6"/>
+        </w:numPr>
+        <w:tabs>
+          <w:tab w:val="left" w:pos="180"/>
+          <w:tab w:val="left" w:pos="360"/>
+          <w:tab w:val="left" w:pos="540"/>
+          <w:tab w:val="left" w:pos="720"/>
+          <w:tab w:val="left" w:pos="900"/>
+          <w:tab w:val="left" w:pos="1080"/>
+          <w:tab w:val="left" w:pos="1260"/>
+          <w:tab w:val="left" w:pos="1440"/>
+          <w:tab w:val="left" w:pos="4320"/>
+        </w:tabs>
+        <w:spacing w:line="259" w:lineRule="auto"/>
+        <w:ind w:left="1980"/>
+        <w:rPr>
+          <w:color w:val="000000" w:themeColor="text1"/>
+        </w:rPr>
+      </w:pPr>
+      <w:r>
+        <w:rPr>
+          <w:color w:val="000000" w:themeColor="text1"/>
+        </w:rPr>
+        <w:t>upvotes, likes an activity (user logged-in)</w:t>
+      </w:r>
+    </w:p>
+    <w:p>
+      <w:pPr>
+        <w:pStyle w:val="ListParagraph"/>
+        <w:numPr>
+          <w:ilvl w:val="0"/>
+          <w:numId w:val="6"/>
+        </w:numPr>
+        <w:tabs>
+          <w:tab w:val="left" w:pos="180"/>
+          <w:tab w:val="left" w:pos="360"/>
+          <w:tab w:val="left" w:pos="540"/>
+          <w:tab w:val="left" w:pos="720"/>
+          <w:tab w:val="left" w:pos="900"/>
+          <w:tab w:val="left" w:pos="1080"/>
+          <w:tab w:val="left" w:pos="1260"/>
+          <w:tab w:val="left" w:pos="1440"/>
+          <w:tab w:val="left" w:pos="4320"/>
+        </w:tabs>
+        <w:spacing w:line="259" w:lineRule="auto"/>
+        <w:ind w:left="1260"/>
+        <w:rPr>
+          <w:color w:val="000000" w:themeColor="text1"/>
+        </w:rPr>
+      </w:pPr>
+      <w:r>
+        <w:rPr>
+          <w:color w:val="000000" w:themeColor="text1"/>
+        </w:rPr>
+        <w:t>“</w:t>
+      </w:r>
+      <w:r>
+        <w:rPr>
+          <w:color w:val="000000" w:themeColor="text1"/>
+        </w:rPr>
+        <w:t>/usr</w:t>
+      </w:r>
+      <w:r>
+        <w:rPr>
+          <w:color w:val="000000" w:themeColor="text1"/>
+        </w:rPr>
+        <w:t>/</w:t>
       </w:r>
       <w:r>
         <w:rPr>
@@ -2690,7 +3119,37 @@
         <w:rPr>
           <w:color w:val="000000" w:themeColor="text1"/>
         </w:rPr>
-        <w:t xml:space="preserve">/” </w:t>
+        <w:t>/</w:t>
+      </w:r>
+      <w:r>
+        <w:rPr>
+          <w:color w:val="000000" w:themeColor="text1"/>
+        </w:rPr>
+        <w:t>:</w:t>
+      </w:r>
+      <w:r>
+        <w:rPr>
+          <w:color w:val="000000" w:themeColor="text1"/>
+        </w:rPr>
+        <w:t>catid</w:t>
+      </w:r>
+      <w:r>
+        <w:rPr>
+          <w:color w:val="000000" w:themeColor="text1"/>
+        </w:rPr>
+        <w:t>/</w:t>
+      </w:r>
+      <w:r>
+        <w:rPr>
+          <w:color w:val="000000" w:themeColor="text1"/>
+        </w:rPr>
+        <w:t>add</w:t>
+      </w:r>
+      <w:r>
+        <w:rPr>
+          <w:color w:val="000000" w:themeColor="text1"/>
+        </w:rPr>
+        <w:t>”</w:t>
       </w:r>
       <w:r>
         <w:rPr>
@@ -2703,6 +3162,896 @@
           <w:color w:val="000000" w:themeColor="text1"/>
         </w:rPr>
         <w:tab/>
+      </w:r>
+      <w:r>
+        <w:rPr>
+          <w:color w:val="000000" w:themeColor="text1"/>
+        </w:rPr>
+        <w:tab/>
+        <w:t>Request: GET</w:t>
+      </w:r>
+    </w:p>
+    <w:p>
+      <w:pPr>
+        <w:pStyle w:val="ListParagraph"/>
+        <w:numPr>
+          <w:ilvl w:val="1"/>
+          <w:numId w:val="6"/>
+        </w:numPr>
+        <w:tabs>
+          <w:tab w:val="left" w:pos="180"/>
+          <w:tab w:val="left" w:pos="360"/>
+          <w:tab w:val="left" w:pos="540"/>
+          <w:tab w:val="left" w:pos="720"/>
+          <w:tab w:val="left" w:pos="900"/>
+          <w:tab w:val="left" w:pos="1080"/>
+          <w:tab w:val="left" w:pos="1260"/>
+          <w:tab w:val="left" w:pos="1440"/>
+          <w:tab w:val="left" w:pos="4320"/>
+        </w:tabs>
+        <w:spacing w:line="259" w:lineRule="auto"/>
+        <w:ind w:left="1980"/>
+        <w:rPr>
+          <w:color w:val="000000" w:themeColor="text1"/>
+        </w:rPr>
+      </w:pPr>
+      <w:r>
+        <w:rPr>
+          <w:color w:val="000000" w:themeColor="text1"/>
+        </w:rPr>
+        <w:t xml:space="preserve">Add the activity to user request </w:t>
+      </w:r>
+    </w:p>
+    <w:p>
+      <w:pPr>
+        <w:pStyle w:val="ListParagraph"/>
+        <w:numPr>
+          <w:ilvl w:val="0"/>
+          <w:numId w:val="6"/>
+        </w:numPr>
+        <w:tabs>
+          <w:tab w:val="left" w:pos="180"/>
+          <w:tab w:val="left" w:pos="360"/>
+          <w:tab w:val="left" w:pos="540"/>
+          <w:tab w:val="left" w:pos="720"/>
+          <w:tab w:val="left" w:pos="900"/>
+          <w:tab w:val="left" w:pos="1080"/>
+          <w:tab w:val="left" w:pos="1260"/>
+          <w:tab w:val="left" w:pos="1440"/>
+          <w:tab w:val="left" w:pos="4320"/>
+        </w:tabs>
+        <w:spacing w:line="259" w:lineRule="auto"/>
+        <w:ind w:left="1260"/>
+        <w:rPr>
+          <w:color w:val="000000" w:themeColor="text1"/>
+        </w:rPr>
+      </w:pPr>
+      <w:r>
+        <w:rPr>
+          <w:color w:val="000000" w:themeColor="text1"/>
+        </w:rPr>
+        <w:t>“</w:t>
+      </w:r>
+      <w:r>
+        <w:rPr>
+          <w:color w:val="000000" w:themeColor="text1"/>
+        </w:rPr>
+        <w:t>/usr</w:t>
+      </w:r>
+      <w:r>
+        <w:rPr>
+          <w:color w:val="000000" w:themeColor="text1"/>
+        </w:rPr>
+        <w:t>/</w:t>
+      </w:r>
+      <w:r>
+        <w:rPr>
+          <w:color w:val="000000" w:themeColor="text1"/>
+        </w:rPr>
+        <w:t>activity/:catId</w:t>
+      </w:r>
+      <w:r>
+        <w:rPr>
+          <w:color w:val="000000" w:themeColor="text1"/>
+        </w:rPr>
+        <w:t>/favorite</w:t>
+      </w:r>
+      <w:r>
+        <w:rPr>
+          <w:color w:val="000000" w:themeColor="text1"/>
+        </w:rPr>
+        <w:t>”</w:t>
+      </w:r>
+      <w:r>
+        <w:rPr>
+          <w:color w:val="000000" w:themeColor="text1"/>
+        </w:rPr>
+        <w:tab/>
+      </w:r>
+      <w:r>
+        <w:rPr>
+          <w:color w:val="000000" w:themeColor="text1"/>
+        </w:rPr>
+        <w:tab/>
+      </w:r>
+      <w:r>
+        <w:rPr>
+          <w:color w:val="000000" w:themeColor="text1"/>
+        </w:rPr>
+        <w:tab/>
+      </w:r>
+      <w:r>
+        <w:rPr>
+          <w:color w:val="000000" w:themeColor="text1"/>
+        </w:rPr>
+        <w:t>Reque</w:t>
+      </w:r>
+      <w:r>
+        <w:rPr>
+          <w:color w:val="000000" w:themeColor="text1"/>
+        </w:rPr>
+        <w:t>st: GET, PUT</w:t>
+      </w:r>
+    </w:p>
+    <w:p>
+      <w:pPr>
+        <w:pStyle w:val="ListParagraph"/>
+        <w:numPr>
+          <w:ilvl w:val="1"/>
+          <w:numId w:val="6"/>
+        </w:numPr>
+        <w:tabs>
+          <w:tab w:val="left" w:pos="180"/>
+          <w:tab w:val="left" w:pos="360"/>
+          <w:tab w:val="left" w:pos="540"/>
+          <w:tab w:val="left" w:pos="720"/>
+          <w:tab w:val="left" w:pos="900"/>
+          <w:tab w:val="left" w:pos="1080"/>
+          <w:tab w:val="left" w:pos="1260"/>
+          <w:tab w:val="left" w:pos="1440"/>
+          <w:tab w:val="left" w:pos="4320"/>
+        </w:tabs>
+        <w:spacing w:line="259" w:lineRule="auto"/>
+        <w:ind w:left="1980"/>
+        <w:rPr>
+          <w:color w:val="000000" w:themeColor="text1"/>
+        </w:rPr>
+      </w:pPr>
+      <w:r>
+        <w:rPr>
+          <w:color w:val="000000" w:themeColor="text1"/>
+        </w:rPr>
+        <w:t>Add activity as favorite</w:t>
+      </w:r>
+    </w:p>
+    <w:p>
+      <w:pPr>
+        <w:pStyle w:val="ListParagraph"/>
+        <w:numPr>
+          <w:ilvl w:val="0"/>
+          <w:numId w:val="6"/>
+        </w:numPr>
+        <w:tabs>
+          <w:tab w:val="left" w:pos="180"/>
+          <w:tab w:val="left" w:pos="360"/>
+          <w:tab w:val="left" w:pos="540"/>
+          <w:tab w:val="left" w:pos="720"/>
+          <w:tab w:val="left" w:pos="900"/>
+          <w:tab w:val="left" w:pos="1080"/>
+          <w:tab w:val="left" w:pos="1260"/>
+          <w:tab w:val="left" w:pos="1440"/>
+          <w:tab w:val="left" w:pos="4320"/>
+        </w:tabs>
+        <w:spacing w:line="259" w:lineRule="auto"/>
+        <w:ind w:left="1260"/>
+        <w:rPr>
+          <w:color w:val="000000" w:themeColor="text1"/>
+        </w:rPr>
+      </w:pPr>
+      <w:r>
+        <w:rPr>
+          <w:color w:val="000000" w:themeColor="text1"/>
+        </w:rPr>
+        <w:t>“</w:t>
+      </w:r>
+      <w:r>
+        <w:rPr>
+          <w:color w:val="000000" w:themeColor="text1"/>
+        </w:rPr>
+        <w:t>/usr</w:t>
+      </w:r>
+      <w:r>
+        <w:rPr>
+          <w:color w:val="000000" w:themeColor="text1"/>
+        </w:rPr>
+        <w:t>/activity/</w:t>
+      </w:r>
+      <w:r>
+        <w:rPr>
+          <w:color w:val="000000" w:themeColor="text1"/>
+        </w:rPr>
+        <w:t>”</w:t>
+      </w:r>
+      <w:r>
+        <w:rPr>
+          <w:color w:val="000000" w:themeColor="text1"/>
+        </w:rPr>
+        <w:tab/>
+      </w:r>
+      <w:r>
+        <w:rPr>
+          <w:color w:val="000000" w:themeColor="text1"/>
+        </w:rPr>
+        <w:tab/>
+      </w:r>
+      <w:r>
+        <w:rPr>
+          <w:color w:val="000000" w:themeColor="text1"/>
+        </w:rPr>
+        <w:tab/>
+        <w:t xml:space="preserve">Request: GET, </w:t>
+      </w:r>
+      <w:r>
+        <w:rPr>
+          <w:color w:val="000000" w:themeColor="text1"/>
+        </w:rPr>
+        <w:t>POST</w:t>
+      </w:r>
+    </w:p>
+    <w:p>
+      <w:pPr>
+        <w:pStyle w:val="ListParagraph"/>
+        <w:numPr>
+          <w:ilvl w:val="1"/>
+          <w:numId w:val="6"/>
+        </w:numPr>
+        <w:tabs>
+          <w:tab w:val="left" w:pos="180"/>
+          <w:tab w:val="left" w:pos="360"/>
+          <w:tab w:val="left" w:pos="540"/>
+          <w:tab w:val="left" w:pos="720"/>
+          <w:tab w:val="left" w:pos="900"/>
+          <w:tab w:val="left" w:pos="1080"/>
+          <w:tab w:val="left" w:pos="1260"/>
+          <w:tab w:val="left" w:pos="1440"/>
+          <w:tab w:val="left" w:pos="4320"/>
+        </w:tabs>
+        <w:spacing w:line="259" w:lineRule="auto"/>
+        <w:ind w:left="1980"/>
+        <w:rPr>
+          <w:color w:val="000000" w:themeColor="text1"/>
+        </w:rPr>
+      </w:pPr>
+      <w:r>
+        <w:rPr>
+          <w:color w:val="000000" w:themeColor="text1"/>
+        </w:rPr>
+        <w:t>Add new activity category</w:t>
+      </w:r>
+    </w:p>
+    <w:p>
+      <w:pPr>
+        <w:pStyle w:val="ListParagraph"/>
+        <w:numPr>
+          <w:ilvl w:val="0"/>
+          <w:numId w:val="6"/>
+        </w:numPr>
+        <w:tabs>
+          <w:tab w:val="left" w:pos="180"/>
+          <w:tab w:val="left" w:pos="360"/>
+          <w:tab w:val="left" w:pos="540"/>
+          <w:tab w:val="left" w:pos="720"/>
+          <w:tab w:val="left" w:pos="900"/>
+          <w:tab w:val="left" w:pos="1080"/>
+          <w:tab w:val="left" w:pos="1260"/>
+          <w:tab w:val="left" w:pos="1440"/>
+          <w:tab w:val="left" w:pos="4320"/>
+        </w:tabs>
+        <w:spacing w:line="259" w:lineRule="auto"/>
+        <w:ind w:left="1260"/>
+        <w:rPr>
+          <w:color w:val="000000" w:themeColor="text1"/>
+        </w:rPr>
+      </w:pPr>
+      <w:r>
+        <w:rPr>
+          <w:color w:val="000000" w:themeColor="text1"/>
+        </w:rPr>
+        <w:t>“/usr/activity/:actId/delete</w:t>
+      </w:r>
+      <w:r>
+        <w:rPr>
+          <w:color w:val="000000" w:themeColor="text1"/>
+        </w:rPr>
+        <w:tab/>
+      </w:r>
+      <w:r>
+        <w:rPr>
+          <w:color w:val="000000" w:themeColor="text1"/>
+        </w:rPr>
+        <w:tab/>
+      </w:r>
+      <w:r>
+        <w:rPr>
+          <w:color w:val="000000" w:themeColor="text1"/>
+        </w:rPr>
+        <w:tab/>
+        <w:t>Request: DELETE</w:t>
+      </w:r>
+    </w:p>
+    <w:p>
+      <w:pPr>
+        <w:pStyle w:val="ListParagraph"/>
+        <w:numPr>
+          <w:ilvl w:val="1"/>
+          <w:numId w:val="6"/>
+        </w:numPr>
+        <w:tabs>
+          <w:tab w:val="left" w:pos="180"/>
+          <w:tab w:val="left" w:pos="360"/>
+          <w:tab w:val="left" w:pos="540"/>
+          <w:tab w:val="left" w:pos="720"/>
+          <w:tab w:val="left" w:pos="900"/>
+          <w:tab w:val="left" w:pos="1080"/>
+          <w:tab w:val="left" w:pos="1260"/>
+          <w:tab w:val="left" w:pos="1440"/>
+          <w:tab w:val="left" w:pos="4320"/>
+        </w:tabs>
+        <w:spacing w:line="259" w:lineRule="auto"/>
+        <w:ind w:left="1980"/>
+        <w:rPr>
+          <w:color w:val="000000" w:themeColor="text1"/>
+        </w:rPr>
+      </w:pPr>
+      <w:r>
+        <w:rPr>
+          <w:color w:val="000000" w:themeColor="text1"/>
+        </w:rPr>
+        <w:t>delete an existing activity listing</w:t>
+      </w:r>
+    </w:p>
+    <w:p>
+      <w:pPr>
+        <w:pStyle w:val="ListParagraph"/>
+        <w:numPr>
+          <w:ilvl w:val="0"/>
+          <w:numId w:val="6"/>
+        </w:numPr>
+        <w:tabs>
+          <w:tab w:val="left" w:pos="180"/>
+          <w:tab w:val="left" w:pos="360"/>
+          <w:tab w:val="left" w:pos="540"/>
+          <w:tab w:val="left" w:pos="720"/>
+          <w:tab w:val="left" w:pos="900"/>
+          <w:tab w:val="left" w:pos="1080"/>
+          <w:tab w:val="left" w:pos="1260"/>
+          <w:tab w:val="left" w:pos="1440"/>
+          <w:tab w:val="left" w:pos="4320"/>
+        </w:tabs>
+        <w:spacing w:line="259" w:lineRule="auto"/>
+        <w:ind w:left="1260"/>
+        <w:rPr>
+          <w:color w:val="000000" w:themeColor="text1"/>
+        </w:rPr>
+      </w:pPr>
+      <w:r>
+        <w:rPr>
+          <w:color w:val="000000" w:themeColor="text1"/>
+        </w:rPr>
+        <w:t>“/usr/activity/:actId/</w:t>
+      </w:r>
+      <w:r>
+        <w:rPr>
+          <w:color w:val="000000" w:themeColor="text1"/>
+        </w:rPr>
+        <w:t>update</w:t>
+      </w:r>
+      <w:r>
+        <w:rPr>
+          <w:color w:val="000000" w:themeColor="text1"/>
+        </w:rPr>
+        <w:tab/>
+      </w:r>
+      <w:r>
+        <w:rPr>
+          <w:color w:val="000000" w:themeColor="text1"/>
+        </w:rPr>
+        <w:tab/>
+      </w:r>
+      <w:r>
+        <w:rPr>
+          <w:color w:val="000000" w:themeColor="text1"/>
+        </w:rPr>
+        <w:tab/>
+        <w:t xml:space="preserve">Request: </w:t>
+      </w:r>
+      <w:r>
+        <w:rPr>
+          <w:color w:val="000000" w:themeColor="text1"/>
+        </w:rPr>
+        <w:t>PUT</w:t>
+      </w:r>
+    </w:p>
+    <w:p>
+      <w:pPr>
+        <w:pStyle w:val="ListParagraph"/>
+        <w:numPr>
+          <w:ilvl w:val="1"/>
+          <w:numId w:val="6"/>
+        </w:numPr>
+        <w:tabs>
+          <w:tab w:val="left" w:pos="180"/>
+          <w:tab w:val="left" w:pos="360"/>
+          <w:tab w:val="left" w:pos="540"/>
+          <w:tab w:val="left" w:pos="720"/>
+          <w:tab w:val="left" w:pos="900"/>
+          <w:tab w:val="left" w:pos="1080"/>
+          <w:tab w:val="left" w:pos="1260"/>
+          <w:tab w:val="left" w:pos="1440"/>
+          <w:tab w:val="left" w:pos="4320"/>
+        </w:tabs>
+        <w:spacing w:line="259" w:lineRule="auto"/>
+        <w:ind w:left="1980"/>
+        <w:rPr>
+          <w:color w:val="000000" w:themeColor="text1"/>
+        </w:rPr>
+      </w:pPr>
+      <w:r>
+        <w:rPr>
+          <w:color w:val="000000" w:themeColor="text1"/>
+        </w:rPr>
+        <w:t>update</w:t>
+      </w:r>
+      <w:r>
+        <w:rPr>
+          <w:color w:val="000000" w:themeColor="text1"/>
+        </w:rPr>
+        <w:t xml:space="preserve"> an existing activity listing</w:t>
+      </w:r>
+    </w:p>
+    <w:p>
+      <w:pPr>
+        <w:tabs>
+          <w:tab w:val="left" w:pos="180"/>
+          <w:tab w:val="left" w:pos="360"/>
+          <w:tab w:val="left" w:pos="540"/>
+          <w:tab w:val="left" w:pos="720"/>
+          <w:tab w:val="left" w:pos="900"/>
+          <w:tab w:val="left" w:pos="1080"/>
+          <w:tab w:val="left" w:pos="1260"/>
+          <w:tab w:val="left" w:pos="1440"/>
+        </w:tabs>
+        <w:ind w:left="720"/>
+        <w:rPr>
+          <w:color w:val="000000" w:themeColor="text1"/>
+        </w:rPr>
+      </w:pPr>
+    </w:p>
+    <w:p>
+      <w:pPr>
+        <w:tabs>
+          <w:tab w:val="left" w:pos="180"/>
+          <w:tab w:val="left" w:pos="360"/>
+          <w:tab w:val="left" w:pos="540"/>
+          <w:tab w:val="left" w:pos="720"/>
+          <w:tab w:val="left" w:pos="900"/>
+          <w:tab w:val="left" w:pos="1080"/>
+          <w:tab w:val="left" w:pos="1260"/>
+          <w:tab w:val="left" w:pos="1440"/>
+        </w:tabs>
+        <w:ind w:left="720"/>
+        <w:rPr>
+          <w:color w:val="000000" w:themeColor="text1"/>
+        </w:rPr>
+      </w:pPr>
+      <w:r>
+        <w:rPr>
+          <w:color w:val="000000" w:themeColor="text1"/>
+        </w:rPr>
+        <w:t xml:space="preserve">2.1.2.3. User Activity </w:t>
+      </w:r>
+      <w:r>
+        <w:rPr>
+          <w:color w:val="000000" w:themeColor="text1"/>
+        </w:rPr>
+        <w:t xml:space="preserve">Tag </w:t>
+      </w:r>
+      <w:r>
+        <w:rPr>
+          <w:color w:val="000000" w:themeColor="text1"/>
+        </w:rPr>
+        <w:t>URLS:</w:t>
+      </w:r>
+    </w:p>
+    <w:p>
+      <w:pPr>
+        <w:tabs>
+          <w:tab w:val="left" w:pos="180"/>
+          <w:tab w:val="left" w:pos="360"/>
+          <w:tab w:val="left" w:pos="540"/>
+          <w:tab w:val="left" w:pos="720"/>
+          <w:tab w:val="left" w:pos="900"/>
+          <w:tab w:val="left" w:pos="1080"/>
+          <w:tab w:val="left" w:pos="1260"/>
+          <w:tab w:val="left" w:pos="1440"/>
+          <w:tab w:val="left" w:pos="4320"/>
+        </w:tabs>
+        <w:spacing w:line="259" w:lineRule="auto"/>
+        <w:rPr>
+          <w:color w:val="000000" w:themeColor="text1"/>
+        </w:rPr>
+      </w:pPr>
+    </w:p>
+    <w:p>
+      <w:pPr>
+        <w:pStyle w:val="ListParagraph"/>
+        <w:numPr>
+          <w:ilvl w:val="0"/>
+          <w:numId w:val="6"/>
+        </w:numPr>
+        <w:tabs>
+          <w:tab w:val="left" w:pos="180"/>
+          <w:tab w:val="left" w:pos="360"/>
+          <w:tab w:val="left" w:pos="540"/>
+          <w:tab w:val="left" w:pos="720"/>
+          <w:tab w:val="left" w:pos="900"/>
+          <w:tab w:val="left" w:pos="1080"/>
+          <w:tab w:val="left" w:pos="1260"/>
+          <w:tab w:val="left" w:pos="1440"/>
+          <w:tab w:val="left" w:pos="4320"/>
+        </w:tabs>
+        <w:spacing w:line="259" w:lineRule="auto"/>
+        <w:ind w:left="1260"/>
+        <w:rPr>
+          <w:color w:val="000000" w:themeColor="text1"/>
+        </w:rPr>
+      </w:pPr>
+      <w:r>
+        <w:rPr>
+          <w:color w:val="000000" w:themeColor="text1"/>
+        </w:rPr>
+        <w:t>“</w:t>
+      </w:r>
+      <w:r>
+        <w:rPr>
+          <w:color w:val="000000" w:themeColor="text1"/>
+        </w:rPr>
+        <w:t>/usr/activity/</w:t>
+      </w:r>
+      <w:r>
+        <w:rPr>
+          <w:color w:val="000000" w:themeColor="text1"/>
+        </w:rPr>
+        <w:t>:</w:t>
+      </w:r>
+      <w:r>
+        <w:rPr>
+          <w:color w:val="000000" w:themeColor="text1"/>
+        </w:rPr>
+        <w:t>actI</w:t>
+      </w:r>
+      <w:r>
+        <w:rPr>
+          <w:color w:val="000000" w:themeColor="text1"/>
+        </w:rPr>
+        <w:t>d/</w:t>
+      </w:r>
+      <w:r>
+        <w:rPr>
+          <w:color w:val="000000" w:themeColor="text1"/>
+        </w:rPr>
+        <w:t>tag/</w:t>
+      </w:r>
+      <w:r>
+        <w:rPr>
+          <w:color w:val="000000" w:themeColor="text1"/>
+        </w:rPr>
+        <w:tab/>
+      </w:r>
+      <w:r>
+        <w:rPr>
+          <w:color w:val="000000" w:themeColor="text1"/>
+        </w:rPr>
+        <w:tab/>
+      </w:r>
+      <w:r>
+        <w:rPr>
+          <w:color w:val="000000" w:themeColor="text1"/>
+        </w:rPr>
+        <w:tab/>
+        <w:t xml:space="preserve">Request: </w:t>
+      </w:r>
+      <w:r>
+        <w:rPr>
+          <w:color w:val="000000" w:themeColor="text1"/>
+        </w:rPr>
+        <w:t>GET, POST</w:t>
+      </w:r>
+    </w:p>
+    <w:p>
+      <w:pPr>
+        <w:pStyle w:val="ListParagraph"/>
+        <w:numPr>
+          <w:ilvl w:val="1"/>
+          <w:numId w:val="6"/>
+        </w:numPr>
+        <w:tabs>
+          <w:tab w:val="left" w:pos="180"/>
+          <w:tab w:val="left" w:pos="360"/>
+          <w:tab w:val="left" w:pos="540"/>
+          <w:tab w:val="left" w:pos="720"/>
+          <w:tab w:val="left" w:pos="900"/>
+          <w:tab w:val="left" w:pos="1080"/>
+          <w:tab w:val="left" w:pos="1260"/>
+          <w:tab w:val="left" w:pos="1440"/>
+          <w:tab w:val="left" w:pos="4320"/>
+        </w:tabs>
+        <w:spacing w:line="259" w:lineRule="auto"/>
+        <w:ind w:left="1980"/>
+        <w:rPr>
+          <w:color w:val="000000" w:themeColor="text1"/>
+        </w:rPr>
+      </w:pPr>
+      <w:r>
+        <w:rPr>
+          <w:color w:val="000000" w:themeColor="text1"/>
+        </w:rPr>
+        <w:t xml:space="preserve">view activity tags and </w:t>
+      </w:r>
+      <w:r>
+        <w:rPr>
+          <w:color w:val="000000" w:themeColor="text1"/>
+        </w:rPr>
+        <w:t>add new tag</w:t>
+      </w:r>
+      <w:r>
+        <w:rPr>
+          <w:color w:val="000000" w:themeColor="text1"/>
+        </w:rPr>
+        <w:t>s</w:t>
+      </w:r>
+    </w:p>
+    <w:p>
+      <w:pPr>
+        <w:pStyle w:val="ListParagraph"/>
+        <w:numPr>
+          <w:ilvl w:val="0"/>
+          <w:numId w:val="6"/>
+        </w:numPr>
+        <w:tabs>
+          <w:tab w:val="left" w:pos="180"/>
+          <w:tab w:val="left" w:pos="360"/>
+          <w:tab w:val="left" w:pos="540"/>
+          <w:tab w:val="left" w:pos="720"/>
+          <w:tab w:val="left" w:pos="900"/>
+          <w:tab w:val="left" w:pos="1080"/>
+          <w:tab w:val="left" w:pos="1260"/>
+          <w:tab w:val="left" w:pos="1440"/>
+          <w:tab w:val="left" w:pos="4320"/>
+        </w:tabs>
+        <w:spacing w:line="259" w:lineRule="auto"/>
+        <w:ind w:left="1260"/>
+        <w:rPr>
+          <w:color w:val="000000" w:themeColor="text1"/>
+        </w:rPr>
+      </w:pPr>
+      <w:r>
+        <w:rPr>
+          <w:color w:val="000000" w:themeColor="text1"/>
+        </w:rPr>
+        <w:t>“/usr/activity/</w:t>
+      </w:r>
+      <w:r>
+        <w:rPr>
+          <w:color w:val="000000" w:themeColor="text1"/>
+        </w:rPr>
+        <w:t>:actI</w:t>
+      </w:r>
+      <w:r>
+        <w:rPr>
+          <w:color w:val="000000" w:themeColor="text1"/>
+        </w:rPr>
+        <w:t>d/</w:t>
+      </w:r>
+      <w:r>
+        <w:rPr>
+          <w:color w:val="000000" w:themeColor="text1"/>
+        </w:rPr>
+        <w:t>tag/:</w:t>
+      </w:r>
+      <w:r>
+        <w:rPr>
+          <w:color w:val="000000" w:themeColor="text1"/>
+        </w:rPr>
+        <w:t>tagI</w:t>
+      </w:r>
+      <w:bookmarkStart w:id="0" w:name="_GoBack"/>
+      <w:bookmarkEnd w:id="0"/>
+      <w:r>
+        <w:rPr>
+          <w:color w:val="000000" w:themeColor="text1"/>
+        </w:rPr>
+        <w:t>d/delete</w:t>
+      </w:r>
+      <w:r>
+        <w:rPr>
+          <w:color w:val="000000" w:themeColor="text1"/>
+        </w:rPr>
+        <w:tab/>
+      </w:r>
+      <w:r>
+        <w:rPr>
+          <w:color w:val="000000" w:themeColor="text1"/>
+        </w:rPr>
+        <w:tab/>
+      </w:r>
+      <w:r>
+        <w:rPr>
+          <w:color w:val="000000" w:themeColor="text1"/>
+        </w:rPr>
+        <w:t xml:space="preserve">Request: </w:t>
+      </w:r>
+      <w:r>
+        <w:rPr>
+          <w:color w:val="000000" w:themeColor="text1"/>
+        </w:rPr>
+        <w:t>DELETE</w:t>
+      </w:r>
+    </w:p>
+    <w:p>
+      <w:pPr>
+        <w:pStyle w:val="ListParagraph"/>
+        <w:numPr>
+          <w:ilvl w:val="1"/>
+          <w:numId w:val="6"/>
+        </w:numPr>
+        <w:tabs>
+          <w:tab w:val="left" w:pos="180"/>
+          <w:tab w:val="left" w:pos="360"/>
+          <w:tab w:val="left" w:pos="540"/>
+          <w:tab w:val="left" w:pos="720"/>
+          <w:tab w:val="left" w:pos="900"/>
+          <w:tab w:val="left" w:pos="1080"/>
+          <w:tab w:val="left" w:pos="1260"/>
+          <w:tab w:val="left" w:pos="1440"/>
+          <w:tab w:val="left" w:pos="4320"/>
+        </w:tabs>
+        <w:spacing w:line="259" w:lineRule="auto"/>
+        <w:ind w:left="1980"/>
+        <w:rPr>
+          <w:color w:val="000000" w:themeColor="text1"/>
+        </w:rPr>
+      </w:pPr>
+      <w:r>
+        <w:rPr>
+          <w:color w:val="000000" w:themeColor="text1"/>
+        </w:rPr>
+        <w:t>delete a tag that exists</w:t>
+      </w:r>
+    </w:p>
+    <w:p>
+      <w:pPr>
+        <w:pStyle w:val="ListParagraph"/>
+        <w:numPr>
+          <w:ilvl w:val="1"/>
+          <w:numId w:val="6"/>
+        </w:numPr>
+        <w:tabs>
+          <w:tab w:val="left" w:pos="180"/>
+          <w:tab w:val="left" w:pos="360"/>
+          <w:tab w:val="left" w:pos="540"/>
+          <w:tab w:val="left" w:pos="720"/>
+          <w:tab w:val="left" w:pos="900"/>
+          <w:tab w:val="left" w:pos="1080"/>
+          <w:tab w:val="left" w:pos="1260"/>
+          <w:tab w:val="left" w:pos="1440"/>
+          <w:tab w:val="left" w:pos="4320"/>
+        </w:tabs>
+        <w:spacing w:line="259" w:lineRule="auto"/>
+        <w:ind w:left="1980"/>
+        <w:rPr>
+          <w:color w:val="000000" w:themeColor="text1"/>
+        </w:rPr>
+      </w:pPr>
+      <w:r>
+        <w:rPr>
+          <w:color w:val="000000" w:themeColor="text1"/>
+        </w:rPr>
+        <w:t>must be owned by self</w:t>
+      </w:r>
+    </w:p>
+    <w:p>
+      <w:pPr>
+        <w:tabs>
+          <w:tab w:val="left" w:pos="180"/>
+          <w:tab w:val="left" w:pos="360"/>
+          <w:tab w:val="left" w:pos="540"/>
+          <w:tab w:val="left" w:pos="720"/>
+          <w:tab w:val="left" w:pos="900"/>
+          <w:tab w:val="left" w:pos="1080"/>
+          <w:tab w:val="left" w:pos="1260"/>
+          <w:tab w:val="left" w:pos="1440"/>
+          <w:tab w:val="left" w:pos="4320"/>
+        </w:tabs>
+        <w:ind w:left="360"/>
+        <w:rPr>
+          <w:color w:val="000000" w:themeColor="text1"/>
+        </w:rPr>
+      </w:pPr>
+    </w:p>
+    <w:p>
+      <w:pPr>
+        <w:tabs>
+          <w:tab w:val="left" w:pos="180"/>
+          <w:tab w:val="left" w:pos="360"/>
+          <w:tab w:val="left" w:pos="540"/>
+          <w:tab w:val="left" w:pos="720"/>
+          <w:tab w:val="left" w:pos="900"/>
+          <w:tab w:val="left" w:pos="1080"/>
+          <w:tab w:val="left" w:pos="1260"/>
+          <w:tab w:val="left" w:pos="1440"/>
+          <w:tab w:val="left" w:pos="4320"/>
+        </w:tabs>
+        <w:ind w:left="360"/>
+        <w:rPr>
+          <w:color w:val="000000" w:themeColor="text1"/>
+        </w:rPr>
+      </w:pPr>
+    </w:p>
+    <w:p>
+      <w:pPr>
+        <w:tabs>
+          <w:tab w:val="left" w:pos="180"/>
+          <w:tab w:val="left" w:pos="360"/>
+          <w:tab w:val="left" w:pos="540"/>
+          <w:tab w:val="left" w:pos="720"/>
+          <w:tab w:val="left" w:pos="900"/>
+          <w:tab w:val="left" w:pos="1080"/>
+          <w:tab w:val="left" w:pos="1260"/>
+          <w:tab w:val="left" w:pos="1440"/>
+          <w:tab w:val="left" w:pos="4320"/>
+        </w:tabs>
+        <w:ind w:left="900"/>
+        <w:rPr>
+          <w:color w:val="000000" w:themeColor="text1"/>
+        </w:rPr>
+      </w:pPr>
+      <w:r>
+        <w:rPr>
+          <w:color w:val="000000" w:themeColor="text1"/>
+        </w:rPr>
+        <w:t>2.1.2.2. Admin URLS:</w:t>
+      </w:r>
+    </w:p>
+    <w:p>
+      <w:pPr>
+        <w:pStyle w:val="ListParagraph"/>
+        <w:numPr>
+          <w:ilvl w:val="0"/>
+          <w:numId w:val="7"/>
+        </w:numPr>
+        <w:tabs>
+          <w:tab w:val="left" w:pos="180"/>
+          <w:tab w:val="left" w:pos="360"/>
+          <w:tab w:val="left" w:pos="540"/>
+          <w:tab w:val="left" w:pos="720"/>
+          <w:tab w:val="left" w:pos="900"/>
+          <w:tab w:val="left" w:pos="1080"/>
+          <w:tab w:val="left" w:pos="1260"/>
+          <w:tab w:val="left" w:pos="1440"/>
+          <w:tab w:val="left" w:pos="4320"/>
+        </w:tabs>
+        <w:spacing w:line="259" w:lineRule="auto"/>
+        <w:ind w:left="1620"/>
+        <w:rPr>
+          <w:color w:val="000000" w:themeColor="text1"/>
+        </w:rPr>
+      </w:pPr>
+      <w:r>
+        <w:rPr>
+          <w:color w:val="000000" w:themeColor="text1"/>
+        </w:rPr>
+        <w:t>“/admin/login”</w:t>
       </w:r>
       <w:r>
         <w:rPr>
@@ -2711,25 +4060,13 @@
         <w:tab/>
         <w:t>Request: GET, POST</w:t>
       </w:r>
-      <w:r>
-        <w:rPr>
-          <w:color w:val="000000" w:themeColor="text1"/>
-        </w:rPr>
-        <w:t>, PUT</w:t>
-      </w:r>
-      <w:r>
-        <w:rPr>
-          <w:color w:val="000000" w:themeColor="text1"/>
-        </w:rPr>
-        <w:t xml:space="preserve"> (update/create)</w:t>
-      </w:r>
     </w:p>
     <w:p>
       <w:pPr>
         <w:pStyle w:val="ListParagraph"/>
         <w:numPr>
           <w:ilvl w:val="1"/>
-          <w:numId w:val="6"/>
+          <w:numId w:val="7"/>
         </w:numPr>
         <w:tabs>
           <w:tab w:val="left" w:pos="180"/>
@@ -2743,22 +4080,16 @@
           <w:tab w:val="left" w:pos="4320"/>
         </w:tabs>
         <w:spacing w:line="259" w:lineRule="auto"/>
-        <w:ind w:left="1980"/>
-        <w:rPr>
-          <w:color w:val="000000" w:themeColor="text1"/>
-        </w:rPr>
-      </w:pPr>
-      <w:r>
-        <w:rPr>
-          <w:color w:val="000000" w:themeColor="text1"/>
-        </w:rPr>
-        <w:t xml:space="preserve">Displays list </w:t>
-      </w:r>
-      <w:r>
-        <w:rPr>
-          <w:color w:val="000000" w:themeColor="text1"/>
-        </w:rPr>
-        <w:t>of all activities</w:t>
+        <w:ind w:left="2340"/>
+        <w:rPr>
+          <w:color w:val="000000" w:themeColor="text1"/>
+        </w:rPr>
+      </w:pPr>
+      <w:r>
+        <w:rPr>
+          <w:color w:val="000000" w:themeColor="text1"/>
+        </w:rPr>
+        <w:t>Displays login page</w:t>
       </w:r>
     </w:p>
     <w:p>
@@ -2766,7 +4097,7 @@
         <w:pStyle w:val="ListParagraph"/>
         <w:numPr>
           <w:ilvl w:val="0"/>
-          <w:numId w:val="6"/>
+          <w:numId w:val="7"/>
         </w:numPr>
         <w:tabs>
           <w:tab w:val="left" w:pos="180"/>
@@ -2780,40 +4111,190 @@
           <w:tab w:val="left" w:pos="4320"/>
         </w:tabs>
         <w:spacing w:line="259" w:lineRule="auto"/>
-        <w:ind w:left="1260"/>
-        <w:rPr>
-          <w:color w:val="000000" w:themeColor="text1"/>
-        </w:rPr>
-      </w:pPr>
-      <w:r>
-        <w:rPr>
-          <w:color w:val="000000" w:themeColor="text1"/>
-        </w:rPr>
-        <w:t>“/activity</w:t>
-      </w:r>
-      <w:r>
-        <w:rPr>
-          <w:color w:val="000000" w:themeColor="text1"/>
-        </w:rPr>
-        <w:t>/</w:t>
-      </w:r>
-      <w:r>
-        <w:rPr>
-          <w:color w:val="000000" w:themeColor="text1"/>
-        </w:rPr>
-        <w:t>:id/</w:t>
+        <w:ind w:left="1620"/>
+        <w:rPr>
+          <w:color w:val="000000" w:themeColor="text1"/>
+        </w:rPr>
+      </w:pPr>
+      <w:r>
+        <w:rPr>
+          <w:color w:val="000000" w:themeColor="text1"/>
+        </w:rPr>
+        <w:t>“/admin/</w:t>
+      </w:r>
+      <w:r>
+        <w:rPr>
+          <w:color w:val="000000" w:themeColor="text1"/>
+        </w:rPr>
+        <w:t>activity/all</w:t>
+      </w:r>
+      <w:r>
+        <w:rPr>
+          <w:color w:val="000000" w:themeColor="text1"/>
+        </w:rPr>
+        <w:t>”</w:t>
       </w:r>
       <w:r>
         <w:rPr>
           <w:color w:val="000000" w:themeColor="text1"/>
         </w:rPr>
         <w:tab/>
+        <w:t>Request: GET</w:t>
+      </w:r>
+      <w:r>
+        <w:rPr>
+          <w:color w:val="000000" w:themeColor="text1"/>
+        </w:rPr>
+        <w:t>, POST, PUT, DELETE</w:t>
+      </w:r>
+    </w:p>
+    <w:p>
+      <w:pPr>
+        <w:pStyle w:val="ListParagraph"/>
+        <w:numPr>
+          <w:ilvl w:val="1"/>
+          <w:numId w:val="7"/>
+        </w:numPr>
+        <w:tabs>
+          <w:tab w:val="left" w:pos="180"/>
+          <w:tab w:val="left" w:pos="360"/>
+          <w:tab w:val="left" w:pos="540"/>
+          <w:tab w:val="left" w:pos="720"/>
+          <w:tab w:val="left" w:pos="900"/>
+          <w:tab w:val="left" w:pos="1080"/>
+          <w:tab w:val="left" w:pos="1260"/>
+          <w:tab w:val="left" w:pos="1440"/>
+          <w:tab w:val="left" w:pos="4320"/>
+        </w:tabs>
+        <w:spacing w:line="259" w:lineRule="auto"/>
+        <w:ind w:left="2340"/>
+        <w:rPr>
+          <w:color w:val="000000" w:themeColor="text1"/>
+        </w:rPr>
+      </w:pPr>
+      <w:r>
+        <w:rPr>
+          <w:color w:val="000000" w:themeColor="text1"/>
+        </w:rPr>
+        <w:t xml:space="preserve">Displays </w:t>
+      </w:r>
+      <w:r>
+        <w:rPr>
+          <w:color w:val="000000" w:themeColor="text1"/>
+        </w:rPr>
+        <w:t>all activities</w:t>
+      </w:r>
+      <w:r>
+        <w:rPr>
+          <w:color w:val="000000" w:themeColor="text1"/>
+        </w:rPr>
+        <w:t xml:space="preserve"> details</w:t>
+      </w:r>
+    </w:p>
+    <w:p>
+      <w:pPr>
+        <w:pStyle w:val="ListParagraph"/>
+        <w:numPr>
+          <w:ilvl w:val="0"/>
+          <w:numId w:val="7"/>
+        </w:numPr>
+        <w:tabs>
+          <w:tab w:val="left" w:pos="180"/>
+          <w:tab w:val="left" w:pos="360"/>
+          <w:tab w:val="left" w:pos="540"/>
+          <w:tab w:val="left" w:pos="720"/>
+          <w:tab w:val="left" w:pos="900"/>
+          <w:tab w:val="left" w:pos="1080"/>
+          <w:tab w:val="left" w:pos="1260"/>
+          <w:tab w:val="left" w:pos="1440"/>
+          <w:tab w:val="left" w:pos="4320"/>
+        </w:tabs>
+        <w:spacing w:line="259" w:lineRule="auto"/>
+        <w:ind w:left="1620"/>
+        <w:rPr>
+          <w:color w:val="000000" w:themeColor="text1"/>
+        </w:rPr>
+      </w:pPr>
+      <w:r>
+        <w:rPr>
+          <w:color w:val="000000" w:themeColor="text1"/>
+        </w:rPr>
+        <w:t>“/admin/activity/:id”</w:t>
       </w:r>
       <w:r>
         <w:rPr>
           <w:color w:val="000000" w:themeColor="text1"/>
         </w:rPr>
         <w:tab/>
+        <w:t>Request: GET, POST, PUT, DELETE</w:t>
+      </w:r>
+    </w:p>
+    <w:p>
+      <w:pPr>
+        <w:pStyle w:val="ListParagraph"/>
+        <w:numPr>
+          <w:ilvl w:val="1"/>
+          <w:numId w:val="7"/>
+        </w:numPr>
+        <w:tabs>
+          <w:tab w:val="left" w:pos="180"/>
+          <w:tab w:val="left" w:pos="360"/>
+          <w:tab w:val="left" w:pos="540"/>
+          <w:tab w:val="left" w:pos="720"/>
+          <w:tab w:val="left" w:pos="900"/>
+          <w:tab w:val="left" w:pos="1080"/>
+          <w:tab w:val="left" w:pos="1260"/>
+          <w:tab w:val="left" w:pos="1440"/>
+          <w:tab w:val="left" w:pos="4320"/>
+        </w:tabs>
+        <w:spacing w:line="259" w:lineRule="auto"/>
+        <w:ind w:left="2340"/>
+        <w:rPr>
+          <w:color w:val="000000" w:themeColor="text1"/>
+        </w:rPr>
+      </w:pPr>
+      <w:r>
+        <w:rPr>
+          <w:color w:val="000000" w:themeColor="text1"/>
+        </w:rPr>
+        <w:t>Displays single activity</w:t>
+      </w:r>
+    </w:p>
+    <w:p>
+      <w:pPr>
+        <w:pStyle w:val="ListParagraph"/>
+        <w:numPr>
+          <w:ilvl w:val="0"/>
+          <w:numId w:val="7"/>
+        </w:numPr>
+        <w:tabs>
+          <w:tab w:val="left" w:pos="180"/>
+          <w:tab w:val="left" w:pos="360"/>
+          <w:tab w:val="left" w:pos="540"/>
+          <w:tab w:val="left" w:pos="720"/>
+          <w:tab w:val="left" w:pos="900"/>
+          <w:tab w:val="left" w:pos="1080"/>
+          <w:tab w:val="left" w:pos="1260"/>
+          <w:tab w:val="left" w:pos="1440"/>
+          <w:tab w:val="left" w:pos="4320"/>
+        </w:tabs>
+        <w:spacing w:line="259" w:lineRule="auto"/>
+        <w:ind w:left="1620"/>
+        <w:rPr>
+          <w:color w:val="000000" w:themeColor="text1"/>
+        </w:rPr>
+      </w:pPr>
+      <w:r>
+        <w:rPr>
+          <w:color w:val="000000" w:themeColor="text1"/>
+        </w:rPr>
+        <w:t xml:space="preserve"> </w:t>
+      </w:r>
+      <w:r>
+        <w:rPr>
+          <w:color w:val="000000" w:themeColor="text1"/>
+        </w:rPr>
+        <w:t>“/admin/profile/users”</w:t>
       </w:r>
       <w:r>
         <w:rPr>
@@ -2827,414 +4308,6 @@
       <w:pPr>
         <w:pStyle w:val="ListParagraph"/>
         <w:numPr>
-          <w:ilvl w:val="1"/>
-          <w:numId w:val="6"/>
-        </w:numPr>
-        <w:tabs>
-          <w:tab w:val="left" w:pos="180"/>
-          <w:tab w:val="left" w:pos="360"/>
-          <w:tab w:val="left" w:pos="540"/>
-          <w:tab w:val="left" w:pos="720"/>
-          <w:tab w:val="left" w:pos="900"/>
-          <w:tab w:val="left" w:pos="1080"/>
-          <w:tab w:val="left" w:pos="1260"/>
-          <w:tab w:val="left" w:pos="1440"/>
-          <w:tab w:val="left" w:pos="4320"/>
-        </w:tabs>
-        <w:spacing w:line="259" w:lineRule="auto"/>
-        <w:ind w:left="1980"/>
-        <w:rPr>
-          <w:color w:val="000000" w:themeColor="text1"/>
-        </w:rPr>
-      </w:pPr>
-      <w:r>
-        <w:rPr>
-          <w:color w:val="000000" w:themeColor="text1"/>
-        </w:rPr>
-        <w:t xml:space="preserve">Displays </w:t>
-      </w:r>
-      <w:r>
-        <w:rPr>
-          <w:color w:val="000000" w:themeColor="text1"/>
-        </w:rPr>
-        <w:t>details of a single activity</w:t>
-      </w:r>
-    </w:p>
-    <w:p>
-      <w:pPr>
-        <w:pStyle w:val="ListParagraph"/>
-        <w:numPr>
-          <w:ilvl w:val="0"/>
-          <w:numId w:val="6"/>
-        </w:numPr>
-        <w:tabs>
-          <w:tab w:val="left" w:pos="180"/>
-          <w:tab w:val="left" w:pos="360"/>
-          <w:tab w:val="left" w:pos="540"/>
-          <w:tab w:val="left" w:pos="720"/>
-          <w:tab w:val="left" w:pos="900"/>
-          <w:tab w:val="left" w:pos="1080"/>
-          <w:tab w:val="left" w:pos="1260"/>
-          <w:tab w:val="left" w:pos="1440"/>
-          <w:tab w:val="left" w:pos="4320"/>
-        </w:tabs>
-        <w:spacing w:line="259" w:lineRule="auto"/>
-        <w:ind w:left="1260"/>
-        <w:rPr>
-          <w:color w:val="000000" w:themeColor="text1"/>
-        </w:rPr>
-      </w:pPr>
-      <w:r>
-        <w:rPr>
-          <w:color w:val="000000" w:themeColor="text1"/>
-        </w:rPr>
-        <w:t>“/</w:t>
-      </w:r>
-      <w:r>
-        <w:rPr>
-          <w:color w:val="000000" w:themeColor="text1"/>
-        </w:rPr>
-        <w:t>activity</w:t>
-      </w:r>
-      <w:r>
-        <w:rPr>
-          <w:color w:val="000000" w:themeColor="text1"/>
-        </w:rPr>
-        <w:t>/</w:t>
-      </w:r>
-      <w:r>
-        <w:rPr>
-          <w:color w:val="000000" w:themeColor="text1"/>
-        </w:rPr>
-        <w:t>:id</w:t>
-      </w:r>
-      <w:r>
-        <w:rPr>
-          <w:color w:val="000000" w:themeColor="text1"/>
-        </w:rPr>
-        <w:t>/</w:t>
-      </w:r>
-      <w:r>
-        <w:rPr>
-          <w:color w:val="000000" w:themeColor="text1"/>
-        </w:rPr>
-        <w:t>add</w:t>
-      </w:r>
-      <w:r>
-        <w:rPr>
-          <w:color w:val="000000" w:themeColor="text1"/>
-        </w:rPr>
-        <w:t>”</w:t>
-      </w:r>
-      <w:r>
-        <w:rPr>
-          <w:color w:val="000000" w:themeColor="text1"/>
-        </w:rPr>
-        <w:tab/>
-      </w:r>
-      <w:r>
-        <w:rPr>
-          <w:color w:val="000000" w:themeColor="text1"/>
-        </w:rPr>
-        <w:tab/>
-      </w:r>
-      <w:r>
-        <w:rPr>
-          <w:color w:val="000000" w:themeColor="text1"/>
-        </w:rPr>
-        <w:tab/>
-        <w:t>Request: GET, POST</w:t>
-      </w:r>
-      <w:r>
-        <w:rPr>
-          <w:color w:val="000000" w:themeColor="text1"/>
-        </w:rPr>
-        <w:t>, PUT</w:t>
-      </w:r>
-    </w:p>
-    <w:p>
-      <w:pPr>
-        <w:pStyle w:val="ListParagraph"/>
-        <w:numPr>
-          <w:ilvl w:val="1"/>
-          <w:numId w:val="6"/>
-        </w:numPr>
-        <w:tabs>
-          <w:tab w:val="left" w:pos="180"/>
-          <w:tab w:val="left" w:pos="360"/>
-          <w:tab w:val="left" w:pos="540"/>
-          <w:tab w:val="left" w:pos="720"/>
-          <w:tab w:val="left" w:pos="900"/>
-          <w:tab w:val="left" w:pos="1080"/>
-          <w:tab w:val="left" w:pos="1260"/>
-          <w:tab w:val="left" w:pos="1440"/>
-          <w:tab w:val="left" w:pos="4320"/>
-        </w:tabs>
-        <w:spacing w:line="259" w:lineRule="auto"/>
-        <w:ind w:left="1980"/>
-        <w:rPr>
-          <w:color w:val="000000" w:themeColor="text1"/>
-        </w:rPr>
-      </w:pPr>
-      <w:r>
-        <w:rPr>
-          <w:color w:val="000000" w:themeColor="text1"/>
-        </w:rPr>
-        <w:t xml:space="preserve">Add the activity to user request </w:t>
-      </w:r>
-    </w:p>
-    <w:p>
-      <w:pPr>
-        <w:pStyle w:val="ListParagraph"/>
-        <w:numPr>
-          <w:ilvl w:val="0"/>
-          <w:numId w:val="6"/>
-        </w:numPr>
-        <w:tabs>
-          <w:tab w:val="left" w:pos="180"/>
-          <w:tab w:val="left" w:pos="360"/>
-          <w:tab w:val="left" w:pos="540"/>
-          <w:tab w:val="left" w:pos="720"/>
-          <w:tab w:val="left" w:pos="900"/>
-          <w:tab w:val="left" w:pos="1080"/>
-          <w:tab w:val="left" w:pos="1260"/>
-          <w:tab w:val="left" w:pos="1440"/>
-          <w:tab w:val="left" w:pos="4320"/>
-        </w:tabs>
-        <w:spacing w:line="259" w:lineRule="auto"/>
-        <w:ind w:left="1260"/>
-        <w:rPr>
-          <w:color w:val="000000" w:themeColor="text1"/>
-        </w:rPr>
-      </w:pPr>
-      <w:r>
-        <w:rPr>
-          <w:color w:val="000000" w:themeColor="text1"/>
-        </w:rPr>
-        <w:t>“/</w:t>
-      </w:r>
-      <w:r>
-        <w:rPr>
-          <w:color w:val="000000" w:themeColor="text1"/>
-        </w:rPr>
-        <w:t>activity/:id/favorite</w:t>
-      </w:r>
-      <w:r>
-        <w:rPr>
-          <w:color w:val="000000" w:themeColor="text1"/>
-        </w:rPr>
-        <w:t>”</w:t>
-      </w:r>
-      <w:r>
-        <w:rPr>
-          <w:color w:val="000000" w:themeColor="text1"/>
-        </w:rPr>
-        <w:tab/>
-      </w:r>
-      <w:r>
-        <w:rPr>
-          <w:color w:val="000000" w:themeColor="text1"/>
-        </w:rPr>
-        <w:tab/>
-      </w:r>
-      <w:r>
-        <w:rPr>
-          <w:color w:val="000000" w:themeColor="text1"/>
-        </w:rPr>
-        <w:tab/>
-      </w:r>
-      <w:r>
-        <w:rPr>
-          <w:color w:val="000000" w:themeColor="text1"/>
-        </w:rPr>
-        <w:t>Reque</w:t>
-      </w:r>
-      <w:r>
-        <w:rPr>
-          <w:color w:val="000000" w:themeColor="text1"/>
-        </w:rPr>
-        <w:t>st: GET, PUT</w:t>
-      </w:r>
-    </w:p>
-    <w:p>
-      <w:pPr>
-        <w:pStyle w:val="ListParagraph"/>
-        <w:numPr>
-          <w:ilvl w:val="1"/>
-          <w:numId w:val="6"/>
-        </w:numPr>
-        <w:tabs>
-          <w:tab w:val="left" w:pos="180"/>
-          <w:tab w:val="left" w:pos="360"/>
-          <w:tab w:val="left" w:pos="540"/>
-          <w:tab w:val="left" w:pos="720"/>
-          <w:tab w:val="left" w:pos="900"/>
-          <w:tab w:val="left" w:pos="1080"/>
-          <w:tab w:val="left" w:pos="1260"/>
-          <w:tab w:val="left" w:pos="1440"/>
-          <w:tab w:val="left" w:pos="4320"/>
-        </w:tabs>
-        <w:spacing w:line="259" w:lineRule="auto"/>
-        <w:ind w:left="1980"/>
-        <w:rPr>
-          <w:color w:val="000000" w:themeColor="text1"/>
-        </w:rPr>
-      </w:pPr>
-      <w:r>
-        <w:rPr>
-          <w:color w:val="000000" w:themeColor="text1"/>
-        </w:rPr>
-        <w:t>Add activity as favorite</w:t>
-      </w:r>
-    </w:p>
-    <w:p>
-      <w:pPr>
-        <w:pStyle w:val="ListParagraph"/>
-        <w:numPr>
-          <w:ilvl w:val="0"/>
-          <w:numId w:val="6"/>
-        </w:numPr>
-        <w:tabs>
-          <w:tab w:val="left" w:pos="180"/>
-          <w:tab w:val="left" w:pos="360"/>
-          <w:tab w:val="left" w:pos="540"/>
-          <w:tab w:val="left" w:pos="720"/>
-          <w:tab w:val="left" w:pos="900"/>
-          <w:tab w:val="left" w:pos="1080"/>
-          <w:tab w:val="left" w:pos="1260"/>
-          <w:tab w:val="left" w:pos="1440"/>
-          <w:tab w:val="left" w:pos="4320"/>
-        </w:tabs>
-        <w:spacing w:line="259" w:lineRule="auto"/>
-        <w:ind w:left="1260"/>
-        <w:rPr>
-          <w:color w:val="000000" w:themeColor="text1"/>
-        </w:rPr>
-      </w:pPr>
-      <w:r>
-        <w:rPr>
-          <w:color w:val="000000" w:themeColor="text1"/>
-        </w:rPr>
-        <w:t>“/activity/new”</w:t>
-      </w:r>
-      <w:r>
-        <w:rPr>
-          <w:color w:val="000000" w:themeColor="text1"/>
-        </w:rPr>
-        <w:tab/>
-      </w:r>
-      <w:r>
-        <w:rPr>
-          <w:color w:val="000000" w:themeColor="text1"/>
-        </w:rPr>
-        <w:tab/>
-      </w:r>
-      <w:r>
-        <w:rPr>
-          <w:color w:val="000000" w:themeColor="text1"/>
-        </w:rPr>
-        <w:tab/>
-        <w:t>Request: GET, PUT</w:t>
-      </w:r>
-    </w:p>
-    <w:p>
-      <w:pPr>
-        <w:pStyle w:val="ListParagraph"/>
-        <w:numPr>
-          <w:ilvl w:val="1"/>
-          <w:numId w:val="6"/>
-        </w:numPr>
-        <w:tabs>
-          <w:tab w:val="left" w:pos="180"/>
-          <w:tab w:val="left" w:pos="360"/>
-          <w:tab w:val="left" w:pos="540"/>
-          <w:tab w:val="left" w:pos="720"/>
-          <w:tab w:val="left" w:pos="900"/>
-          <w:tab w:val="left" w:pos="1080"/>
-          <w:tab w:val="left" w:pos="1260"/>
-          <w:tab w:val="left" w:pos="1440"/>
-          <w:tab w:val="left" w:pos="4320"/>
-        </w:tabs>
-        <w:spacing w:line="259" w:lineRule="auto"/>
-        <w:ind w:left="1980"/>
-        <w:rPr>
-          <w:color w:val="000000" w:themeColor="text1"/>
-        </w:rPr>
-      </w:pPr>
-      <w:r>
-        <w:rPr>
-          <w:color w:val="000000" w:themeColor="text1"/>
-        </w:rPr>
-        <w:t>Add new activity category</w:t>
-      </w:r>
-    </w:p>
-    <w:p>
-      <w:pPr>
-        <w:tabs>
-          <w:tab w:val="left" w:pos="180"/>
-          <w:tab w:val="left" w:pos="360"/>
-          <w:tab w:val="left" w:pos="540"/>
-          <w:tab w:val="left" w:pos="720"/>
-          <w:tab w:val="left" w:pos="900"/>
-          <w:tab w:val="left" w:pos="1080"/>
-          <w:tab w:val="left" w:pos="1260"/>
-          <w:tab w:val="left" w:pos="1440"/>
-          <w:tab w:val="left" w:pos="4320"/>
-        </w:tabs>
-        <w:ind w:left="360"/>
-        <w:rPr>
-          <w:color w:val="000000" w:themeColor="text1"/>
-        </w:rPr>
-      </w:pPr>
-    </w:p>
-    <w:p>
-      <w:pPr>
-        <w:tabs>
-          <w:tab w:val="left" w:pos="180"/>
-          <w:tab w:val="left" w:pos="360"/>
-          <w:tab w:val="left" w:pos="540"/>
-          <w:tab w:val="left" w:pos="720"/>
-          <w:tab w:val="left" w:pos="900"/>
-          <w:tab w:val="left" w:pos="1080"/>
-          <w:tab w:val="left" w:pos="1260"/>
-          <w:tab w:val="left" w:pos="1440"/>
-          <w:tab w:val="left" w:pos="4320"/>
-        </w:tabs>
-        <w:ind w:left="360"/>
-        <w:rPr>
-          <w:color w:val="000000" w:themeColor="text1"/>
-        </w:rPr>
-      </w:pPr>
-    </w:p>
-    <w:p>
-      <w:pPr>
-        <w:tabs>
-          <w:tab w:val="left" w:pos="180"/>
-          <w:tab w:val="left" w:pos="360"/>
-          <w:tab w:val="left" w:pos="540"/>
-          <w:tab w:val="left" w:pos="720"/>
-          <w:tab w:val="left" w:pos="900"/>
-          <w:tab w:val="left" w:pos="1080"/>
-          <w:tab w:val="left" w:pos="1260"/>
-          <w:tab w:val="left" w:pos="1440"/>
-          <w:tab w:val="left" w:pos="4320"/>
-        </w:tabs>
-        <w:ind w:left="900"/>
-        <w:rPr>
-          <w:color w:val="000000" w:themeColor="text1"/>
-        </w:rPr>
-      </w:pPr>
-      <w:r>
-        <w:rPr>
-          <w:color w:val="000000" w:themeColor="text1"/>
-        </w:rPr>
-        <w:t>2.1.2.2. Admin URLS:</w:t>
-      </w:r>
-    </w:p>
-    <w:p>
-      <w:pPr>
-        <w:pStyle w:val="ListParagraph"/>
-        <w:numPr>
           <w:ilvl w:val="0"/>
           <w:numId w:val="7"/>
         </w:numPr>
@@ -3259,287 +4332,6 @@
         <w:rPr>
           <w:color w:val="000000" w:themeColor="text1"/>
         </w:rPr>
-        <w:t>“/admin/login”</w:t>
-      </w:r>
-      <w:r>
-        <w:rPr>
-          <w:color w:val="000000" w:themeColor="text1"/>
-        </w:rPr>
-        <w:tab/>
-        <w:t>Request: GET, POST</w:t>
-      </w:r>
-    </w:p>
-    <w:p>
-      <w:pPr>
-        <w:pStyle w:val="ListParagraph"/>
-        <w:numPr>
-          <w:ilvl w:val="1"/>
-          <w:numId w:val="7"/>
-        </w:numPr>
-        <w:tabs>
-          <w:tab w:val="left" w:pos="180"/>
-          <w:tab w:val="left" w:pos="360"/>
-          <w:tab w:val="left" w:pos="540"/>
-          <w:tab w:val="left" w:pos="720"/>
-          <w:tab w:val="left" w:pos="900"/>
-          <w:tab w:val="left" w:pos="1080"/>
-          <w:tab w:val="left" w:pos="1260"/>
-          <w:tab w:val="left" w:pos="1440"/>
-          <w:tab w:val="left" w:pos="4320"/>
-        </w:tabs>
-        <w:spacing w:line="259" w:lineRule="auto"/>
-        <w:ind w:left="2340"/>
-        <w:rPr>
-          <w:color w:val="000000" w:themeColor="text1"/>
-        </w:rPr>
-      </w:pPr>
-      <w:r>
-        <w:rPr>
-          <w:color w:val="000000" w:themeColor="text1"/>
-        </w:rPr>
-        <w:t>Displays login page</w:t>
-      </w:r>
-    </w:p>
-    <w:p>
-      <w:pPr>
-        <w:pStyle w:val="ListParagraph"/>
-        <w:numPr>
-          <w:ilvl w:val="0"/>
-          <w:numId w:val="7"/>
-        </w:numPr>
-        <w:tabs>
-          <w:tab w:val="left" w:pos="180"/>
-          <w:tab w:val="left" w:pos="360"/>
-          <w:tab w:val="left" w:pos="540"/>
-          <w:tab w:val="left" w:pos="720"/>
-          <w:tab w:val="left" w:pos="900"/>
-          <w:tab w:val="left" w:pos="1080"/>
-          <w:tab w:val="left" w:pos="1260"/>
-          <w:tab w:val="left" w:pos="1440"/>
-          <w:tab w:val="left" w:pos="4320"/>
-        </w:tabs>
-        <w:spacing w:line="259" w:lineRule="auto"/>
-        <w:ind w:left="1620"/>
-        <w:rPr>
-          <w:color w:val="000000" w:themeColor="text1"/>
-        </w:rPr>
-      </w:pPr>
-      <w:r>
-        <w:rPr>
-          <w:color w:val="000000" w:themeColor="text1"/>
-        </w:rPr>
-        <w:t>“/admin/</w:t>
-      </w:r>
-      <w:r>
-        <w:rPr>
-          <w:color w:val="000000" w:themeColor="text1"/>
-        </w:rPr>
-        <w:t>activity/all</w:t>
-      </w:r>
-      <w:r>
-        <w:rPr>
-          <w:color w:val="000000" w:themeColor="text1"/>
-        </w:rPr>
-        <w:t>”</w:t>
-      </w:r>
-      <w:r>
-        <w:rPr>
-          <w:color w:val="000000" w:themeColor="text1"/>
-        </w:rPr>
-        <w:tab/>
-        <w:t>Request: GET</w:t>
-      </w:r>
-      <w:r>
-        <w:rPr>
-          <w:color w:val="000000" w:themeColor="text1"/>
-        </w:rPr>
-        <w:t>, POST, PUT, DELETE</w:t>
-      </w:r>
-    </w:p>
-    <w:p>
-      <w:pPr>
-        <w:pStyle w:val="ListParagraph"/>
-        <w:numPr>
-          <w:ilvl w:val="1"/>
-          <w:numId w:val="7"/>
-        </w:numPr>
-        <w:tabs>
-          <w:tab w:val="left" w:pos="180"/>
-          <w:tab w:val="left" w:pos="360"/>
-          <w:tab w:val="left" w:pos="540"/>
-          <w:tab w:val="left" w:pos="720"/>
-          <w:tab w:val="left" w:pos="900"/>
-          <w:tab w:val="left" w:pos="1080"/>
-          <w:tab w:val="left" w:pos="1260"/>
-          <w:tab w:val="left" w:pos="1440"/>
-          <w:tab w:val="left" w:pos="4320"/>
-        </w:tabs>
-        <w:spacing w:line="259" w:lineRule="auto"/>
-        <w:ind w:left="2340"/>
-        <w:rPr>
-          <w:color w:val="000000" w:themeColor="text1"/>
-        </w:rPr>
-      </w:pPr>
-      <w:r>
-        <w:rPr>
-          <w:color w:val="000000" w:themeColor="text1"/>
-        </w:rPr>
-        <w:t xml:space="preserve">Displays </w:t>
-      </w:r>
-      <w:r>
-        <w:rPr>
-          <w:color w:val="000000" w:themeColor="text1"/>
-        </w:rPr>
-        <w:t>all activities</w:t>
-      </w:r>
-      <w:r>
-        <w:rPr>
-          <w:color w:val="000000" w:themeColor="text1"/>
-        </w:rPr>
-        <w:t xml:space="preserve"> details</w:t>
-      </w:r>
-    </w:p>
-    <w:p>
-      <w:pPr>
-        <w:pStyle w:val="ListParagraph"/>
-        <w:numPr>
-          <w:ilvl w:val="0"/>
-          <w:numId w:val="7"/>
-        </w:numPr>
-        <w:tabs>
-          <w:tab w:val="left" w:pos="180"/>
-          <w:tab w:val="left" w:pos="360"/>
-          <w:tab w:val="left" w:pos="540"/>
-          <w:tab w:val="left" w:pos="720"/>
-          <w:tab w:val="left" w:pos="900"/>
-          <w:tab w:val="left" w:pos="1080"/>
-          <w:tab w:val="left" w:pos="1260"/>
-          <w:tab w:val="left" w:pos="1440"/>
-          <w:tab w:val="left" w:pos="4320"/>
-        </w:tabs>
-        <w:spacing w:line="259" w:lineRule="auto"/>
-        <w:ind w:left="1620"/>
-        <w:rPr>
-          <w:color w:val="000000" w:themeColor="text1"/>
-        </w:rPr>
-      </w:pPr>
-      <w:r>
-        <w:rPr>
-          <w:color w:val="000000" w:themeColor="text1"/>
-        </w:rPr>
-        <w:t>“/admin/activity/:id”</w:t>
-      </w:r>
-      <w:r>
-        <w:rPr>
-          <w:color w:val="000000" w:themeColor="text1"/>
-        </w:rPr>
-        <w:tab/>
-        <w:t>Request: GET, POST, PUT, DELETE</w:t>
-      </w:r>
-    </w:p>
-    <w:p>
-      <w:pPr>
-        <w:pStyle w:val="ListParagraph"/>
-        <w:numPr>
-          <w:ilvl w:val="1"/>
-          <w:numId w:val="7"/>
-        </w:numPr>
-        <w:tabs>
-          <w:tab w:val="left" w:pos="180"/>
-          <w:tab w:val="left" w:pos="360"/>
-          <w:tab w:val="left" w:pos="540"/>
-          <w:tab w:val="left" w:pos="720"/>
-          <w:tab w:val="left" w:pos="900"/>
-          <w:tab w:val="left" w:pos="1080"/>
-          <w:tab w:val="left" w:pos="1260"/>
-          <w:tab w:val="left" w:pos="1440"/>
-          <w:tab w:val="left" w:pos="4320"/>
-        </w:tabs>
-        <w:spacing w:line="259" w:lineRule="auto"/>
-        <w:ind w:left="2340"/>
-        <w:rPr>
-          <w:color w:val="000000" w:themeColor="text1"/>
-        </w:rPr>
-      </w:pPr>
-      <w:r>
-        <w:rPr>
-          <w:color w:val="000000" w:themeColor="text1"/>
-        </w:rPr>
-        <w:t>Displays single activity</w:t>
-      </w:r>
-    </w:p>
-    <w:p>
-      <w:pPr>
-        <w:pStyle w:val="ListParagraph"/>
-        <w:numPr>
-          <w:ilvl w:val="0"/>
-          <w:numId w:val="7"/>
-        </w:numPr>
-        <w:tabs>
-          <w:tab w:val="left" w:pos="180"/>
-          <w:tab w:val="left" w:pos="360"/>
-          <w:tab w:val="left" w:pos="540"/>
-          <w:tab w:val="left" w:pos="720"/>
-          <w:tab w:val="left" w:pos="900"/>
-          <w:tab w:val="left" w:pos="1080"/>
-          <w:tab w:val="left" w:pos="1260"/>
-          <w:tab w:val="left" w:pos="1440"/>
-          <w:tab w:val="left" w:pos="4320"/>
-        </w:tabs>
-        <w:spacing w:line="259" w:lineRule="auto"/>
-        <w:ind w:left="1620"/>
-        <w:rPr>
-          <w:color w:val="000000" w:themeColor="text1"/>
-        </w:rPr>
-      </w:pPr>
-      <w:r>
-        <w:rPr>
-          <w:color w:val="000000" w:themeColor="text1"/>
-        </w:rPr>
-        <w:t xml:space="preserve"> </w:t>
-      </w:r>
-      <w:r>
-        <w:rPr>
-          <w:color w:val="000000" w:themeColor="text1"/>
-        </w:rPr>
-        <w:t>“/admin/profile/users”</w:t>
-      </w:r>
-      <w:r>
-        <w:rPr>
-          <w:color w:val="000000" w:themeColor="text1"/>
-        </w:rPr>
-        <w:tab/>
-        <w:t>Request: GET, POST</w:t>
-      </w:r>
-    </w:p>
-    <w:p>
-      <w:pPr>
-        <w:pStyle w:val="ListParagraph"/>
-        <w:numPr>
-          <w:ilvl w:val="0"/>
-          <w:numId w:val="7"/>
-        </w:numPr>
-        <w:tabs>
-          <w:tab w:val="left" w:pos="180"/>
-          <w:tab w:val="left" w:pos="360"/>
-          <w:tab w:val="left" w:pos="540"/>
-          <w:tab w:val="left" w:pos="720"/>
-          <w:tab w:val="left" w:pos="900"/>
-          <w:tab w:val="left" w:pos="1080"/>
-          <w:tab w:val="left" w:pos="1260"/>
-          <w:tab w:val="left" w:pos="1440"/>
-          <w:tab w:val="left" w:pos="4320"/>
-        </w:tabs>
-        <w:spacing w:line="259" w:lineRule="auto"/>
-        <w:ind w:left="1620"/>
-        <w:rPr>
-          <w:color w:val="000000" w:themeColor="text1"/>
-        </w:rPr>
-      </w:pPr>
-      <w:r>
-        <w:rPr>
-          <w:color w:val="000000" w:themeColor="text1"/>
-        </w:rPr>
         <w:t>“/admin/profile/edit”</w:t>
       </w:r>
       <w:r>
@@ -3659,21 +4451,7 @@
         <w:rPr>
           <w:color w:val="000000" w:themeColor="text1"/>
         </w:rPr>
-        <w:t>This layer is responsible for validating any request received by the Controller. For example, when an HTTP request is received by the controller, it is routed/forwarded to the Service-</w:t>
-      </w:r>
-      <w:proofErr w:type="gramStart"/>
-      <w:r>
-        <w:rPr>
-          <w:color w:val="000000" w:themeColor="text1"/>
-        </w:rPr>
-        <w:t>layer,  whereas</w:t>
-      </w:r>
-      <w:proofErr w:type="gramEnd"/>
-      <w:r>
-        <w:rPr>
-          <w:color w:val="000000" w:themeColor="text1"/>
-        </w:rPr>
-        <w:t xml:space="preserve"> for example – in a login request, the input of the user may be authenticated before forwarding the request to the Data-layer – preventing further processing if the credentials are invalid.</w:t>
+        <w:t>This layer is responsible for validating any request received by the Controller. For example, when an HTTP request is received by the controller, it is routed/forwarded to the Service-layer,  whereas for example – in a login request, the input of the user may be authenticated before forwarding the request to the Data-layer – preventing further processing if the credentials are invalid.</w:t>
       </w:r>
     </w:p>
     <w:p>
@@ -4289,16 +5067,7 @@
           <w:i/>
           <w:color w:val="000000" w:themeColor="text1"/>
         </w:rPr>
-        <w:t xml:space="preserve">3.2. Decomposition </w:t>
-      </w:r>
-      <w:bookmarkStart w:id="0" w:name="_GoBack"/>
-      <w:bookmarkEnd w:id="0"/>
-      <w:r>
-        <w:rPr>
-          <w:i/>
-          <w:color w:val="000000" w:themeColor="text1"/>
-        </w:rPr>
-        <w:t>Description</w:t>
+        <w:t>3.2. Decomposition Description</w:t>
       </w:r>
     </w:p>
     <w:p>
@@ -4561,14 +5330,12 @@
           <w:color w:val="000000" w:themeColor="text1"/>
         </w:rPr>
       </w:pPr>
-      <w:proofErr w:type="spellStart"/>
       <w:r>
         <w:rPr>
           <w:color w:val="000000" w:themeColor="text1"/>
         </w:rPr>
         <w:t>userId</w:t>
       </w:r>
-      <w:proofErr w:type="spellEnd"/>
     </w:p>
     <w:p>
       <w:pPr>
@@ -4593,14 +5360,12 @@
           <w:color w:val="000000" w:themeColor="text1"/>
         </w:rPr>
       </w:pPr>
-      <w:proofErr w:type="spellStart"/>
       <w:r>
         <w:rPr>
           <w:color w:val="000000" w:themeColor="text1"/>
         </w:rPr>
         <w:t>firstName</w:t>
       </w:r>
-      <w:proofErr w:type="spellEnd"/>
     </w:p>
     <w:p>
       <w:pPr>
@@ -4625,14 +5390,12 @@
           <w:color w:val="000000" w:themeColor="text1"/>
         </w:rPr>
       </w:pPr>
-      <w:proofErr w:type="spellStart"/>
       <w:r>
         <w:rPr>
           <w:color w:val="000000" w:themeColor="text1"/>
         </w:rPr>
         <w:t>lastName</w:t>
       </w:r>
-      <w:proofErr w:type="spellEnd"/>
     </w:p>
     <w:p>
       <w:pPr>
@@ -4657,14 +5420,12 @@
           <w:color w:val="000000" w:themeColor="text1"/>
         </w:rPr>
       </w:pPr>
-      <w:proofErr w:type="spellStart"/>
       <w:r>
         <w:rPr>
           <w:color w:val="000000" w:themeColor="text1"/>
         </w:rPr>
         <w:t>createdAt</w:t>
       </w:r>
-      <w:proofErr w:type="spellEnd"/>
     </w:p>
     <w:p>
       <w:pPr>
@@ -4689,14 +5450,12 @@
           <w:color w:val="000000" w:themeColor="text1"/>
         </w:rPr>
       </w:pPr>
-      <w:proofErr w:type="spellStart"/>
       <w:r>
         <w:rPr>
           <w:color w:val="000000" w:themeColor="text1"/>
         </w:rPr>
         <w:t>updatedAt</w:t>
       </w:r>
-      <w:proofErr w:type="spellEnd"/>
     </w:p>
     <w:p>
       <w:pPr>
@@ -4743,7 +5502,6 @@
         </w:rPr>
         <w:t xml:space="preserve">3.2.2. </w:t>
       </w:r>
-      <w:proofErr w:type="spellStart"/>
       <w:r>
         <w:rPr>
           <w:i/>
@@ -4752,7 +5510,6 @@
         </w:rPr>
         <w:t>UserProfile</w:t>
       </w:r>
-      <w:proofErr w:type="spellEnd"/>
       <w:r>
         <w:rPr>
           <w:i/>
@@ -4827,14 +5584,12 @@
           <w:color w:val="000000" w:themeColor="text1"/>
         </w:rPr>
       </w:pPr>
-      <w:proofErr w:type="spellStart"/>
       <w:r>
         <w:rPr>
           <w:color w:val="000000" w:themeColor="text1"/>
         </w:rPr>
         <w:t>userProfileId</w:t>
       </w:r>
-      <w:proofErr w:type="spellEnd"/>
     </w:p>
     <w:p>
       <w:pPr>
@@ -4979,14 +5734,12 @@
           <w:color w:val="000000" w:themeColor="text1"/>
         </w:rPr>
       </w:pPr>
-      <w:proofErr w:type="spellStart"/>
       <w:r>
         <w:rPr>
           <w:color w:val="000000" w:themeColor="text1"/>
         </w:rPr>
         <w:t>userActivities</w:t>
       </w:r>
-      <w:proofErr w:type="spellEnd"/>
     </w:p>
     <w:p>
       <w:pPr>
@@ -5011,14 +5764,12 @@
           <w:color w:val="000000" w:themeColor="text1"/>
         </w:rPr>
       </w:pPr>
-      <w:proofErr w:type="spellStart"/>
       <w:r>
         <w:rPr>
           <w:color w:val="000000" w:themeColor="text1"/>
         </w:rPr>
         <w:t>networkGroups</w:t>
       </w:r>
-      <w:proofErr w:type="spellEnd"/>
     </w:p>
     <w:p>
       <w:pPr>
@@ -5043,14 +5794,12 @@
           <w:color w:val="000000" w:themeColor="text1"/>
         </w:rPr>
       </w:pPr>
-      <w:proofErr w:type="spellStart"/>
       <w:r>
         <w:rPr>
           <w:color w:val="000000" w:themeColor="text1"/>
         </w:rPr>
         <w:t>createdAt</w:t>
       </w:r>
-      <w:proofErr w:type="spellEnd"/>
     </w:p>
     <w:p>
       <w:pPr>
@@ -5075,14 +5824,12 @@
           <w:color w:val="000000" w:themeColor="text1"/>
         </w:rPr>
       </w:pPr>
-      <w:proofErr w:type="spellStart"/>
       <w:r>
         <w:rPr>
           <w:color w:val="000000" w:themeColor="text1"/>
         </w:rPr>
         <w:t>updatedAt</w:t>
       </w:r>
-      <w:proofErr w:type="spellEnd"/>
     </w:p>
     <w:p>
       <w:pPr>
@@ -5107,14 +5854,12 @@
           <w:color w:val="000000" w:themeColor="text1"/>
         </w:rPr>
       </w:pPr>
-      <w:proofErr w:type="spellStart"/>
       <w:r>
         <w:rPr>
           <w:color w:val="000000" w:themeColor="text1"/>
         </w:rPr>
         <w:t>isActive</w:t>
       </w:r>
-      <w:proofErr w:type="spellEnd"/>
     </w:p>
     <w:p>
       <w:pPr>
@@ -5161,7 +5906,6 @@
         </w:rPr>
         <w:t xml:space="preserve">3.2.3. </w:t>
       </w:r>
-      <w:proofErr w:type="spellStart"/>
       <w:r>
         <w:rPr>
           <w:i/>
@@ -5170,7 +5914,6 @@
         </w:rPr>
         <w:t>UserActivity</w:t>
       </w:r>
-      <w:proofErr w:type="spellEnd"/>
     </w:p>
     <w:p>
       <w:pPr>
@@ -5237,14 +5980,12 @@
           <w:color w:val="000000" w:themeColor="text1"/>
         </w:rPr>
       </w:pPr>
-      <w:proofErr w:type="spellStart"/>
       <w:r>
         <w:rPr>
           <w:color w:val="000000" w:themeColor="text1"/>
         </w:rPr>
         <w:t>userActivityId</w:t>
       </w:r>
-      <w:proofErr w:type="spellEnd"/>
     </w:p>
     <w:p>
       <w:pPr>
@@ -5269,14 +6010,12 @@
           <w:color w:val="000000" w:themeColor="text1"/>
         </w:rPr>
       </w:pPr>
-      <w:proofErr w:type="spellStart"/>
       <w:r>
         <w:rPr>
           <w:color w:val="000000" w:themeColor="text1"/>
         </w:rPr>
         <w:t>activityDescription</w:t>
       </w:r>
-      <w:proofErr w:type="spellEnd"/>
     </w:p>
     <w:p>
       <w:pPr>
@@ -5301,14 +6040,12 @@
           <w:color w:val="000000" w:themeColor="text1"/>
         </w:rPr>
       </w:pPr>
-      <w:proofErr w:type="spellStart"/>
       <w:r>
         <w:rPr>
           <w:color w:val="000000" w:themeColor="text1"/>
         </w:rPr>
         <w:t>attendedAt</w:t>
       </w:r>
-      <w:proofErr w:type="spellEnd"/>
     </w:p>
     <w:p>
       <w:pPr>
@@ -5363,14 +6100,12 @@
           <w:color w:val="000000" w:themeColor="text1"/>
         </w:rPr>
       </w:pPr>
-      <w:proofErr w:type="spellStart"/>
       <w:r>
         <w:rPr>
           <w:color w:val="000000" w:themeColor="text1"/>
         </w:rPr>
         <w:t>reasonCode</w:t>
       </w:r>
-      <w:proofErr w:type="spellEnd"/>
     </w:p>
     <w:p>
       <w:pPr>
@@ -5395,14 +6130,12 @@
           <w:color w:val="000000" w:themeColor="text1"/>
         </w:rPr>
       </w:pPr>
-      <w:proofErr w:type="spellStart"/>
       <w:r>
         <w:rPr>
           <w:color w:val="000000" w:themeColor="text1"/>
         </w:rPr>
         <w:t>activityDate</w:t>
       </w:r>
-      <w:proofErr w:type="spellEnd"/>
     </w:p>
     <w:p>
       <w:pPr>
@@ -5427,14 +6160,12 @@
           <w:color w:val="000000" w:themeColor="text1"/>
         </w:rPr>
       </w:pPr>
-      <w:proofErr w:type="spellStart"/>
       <w:r>
         <w:rPr>
           <w:color w:val="000000" w:themeColor="text1"/>
         </w:rPr>
         <w:t>createdAt</w:t>
       </w:r>
-      <w:proofErr w:type="spellEnd"/>
     </w:p>
     <w:p>
       <w:pPr>
@@ -5490,7 +6221,6 @@
         </w:rPr>
         <w:t xml:space="preserve">. </w:t>
       </w:r>
-      <w:proofErr w:type="spellStart"/>
       <w:r>
         <w:rPr>
           <w:i/>
@@ -5507,7 +6237,6 @@
         </w:rPr>
         <w:t>ReasonCode</w:t>
       </w:r>
-      <w:proofErr w:type="spellEnd"/>
     </w:p>
     <w:p>
       <w:pPr>
@@ -5586,14 +6315,12 @@
           <w:color w:val="000000" w:themeColor="text1"/>
         </w:rPr>
       </w:pPr>
-      <w:proofErr w:type="spellStart"/>
       <w:r>
         <w:rPr>
           <w:color w:val="000000" w:themeColor="text1"/>
         </w:rPr>
         <w:t>userReasonCodeId</w:t>
       </w:r>
-      <w:proofErr w:type="spellEnd"/>
     </w:p>
     <w:p>
       <w:pPr>
@@ -5618,14 +6345,12 @@
           <w:color w:val="000000" w:themeColor="text1"/>
         </w:rPr>
       </w:pPr>
-      <w:proofErr w:type="spellStart"/>
       <w:r>
         <w:rPr>
           <w:color w:val="000000" w:themeColor="text1"/>
         </w:rPr>
         <w:t>reasonDescription</w:t>
       </w:r>
-      <w:proofErr w:type="spellEnd"/>
     </w:p>
     <w:p>
       <w:pPr>
@@ -5650,14 +6375,12 @@
           <w:color w:val="000000" w:themeColor="text1"/>
         </w:rPr>
       </w:pPr>
-      <w:proofErr w:type="spellStart"/>
       <w:r>
         <w:rPr>
           <w:color w:val="000000" w:themeColor="text1"/>
         </w:rPr>
         <w:t>createdAt</w:t>
       </w:r>
-      <w:proofErr w:type="spellEnd"/>
     </w:p>
     <w:p>
       <w:pPr>
@@ -5682,14 +6405,12 @@
           <w:color w:val="000000" w:themeColor="text1"/>
         </w:rPr>
       </w:pPr>
-      <w:proofErr w:type="spellStart"/>
       <w:r>
         <w:rPr>
           <w:color w:val="000000" w:themeColor="text1"/>
         </w:rPr>
         <w:t>updatedAt</w:t>
       </w:r>
-      <w:proofErr w:type="spellEnd"/>
     </w:p>
     <w:p>
       <w:pPr>
@@ -5714,14 +6435,12 @@
           <w:color w:val="000000" w:themeColor="text1"/>
         </w:rPr>
       </w:pPr>
-      <w:proofErr w:type="spellStart"/>
       <w:r>
         <w:rPr>
           <w:color w:val="000000" w:themeColor="text1"/>
         </w:rPr>
         <w:t>isActive</w:t>
       </w:r>
-      <w:proofErr w:type="spellEnd"/>
     </w:p>
     <w:p>
       <w:pPr>
@@ -5777,7 +6496,6 @@
         </w:rPr>
         <w:t xml:space="preserve">. </w:t>
       </w:r>
-      <w:proofErr w:type="spellStart"/>
       <w:r>
         <w:rPr>
           <w:i/>
@@ -5786,7 +6504,6 @@
         </w:rPr>
         <w:t>NetworkGroup</w:t>
       </w:r>
-      <w:proofErr w:type="spellEnd"/>
       <w:r>
         <w:rPr>
           <w:i/>
@@ -5861,14 +6578,12 @@
           <w:color w:val="000000" w:themeColor="text1"/>
         </w:rPr>
       </w:pPr>
-      <w:proofErr w:type="spellStart"/>
       <w:r>
         <w:rPr>
           <w:color w:val="000000" w:themeColor="text1"/>
         </w:rPr>
         <w:t>userActivityId</w:t>
       </w:r>
-      <w:proofErr w:type="spellEnd"/>
     </w:p>
     <w:p>
       <w:pPr>
@@ -5893,14 +6608,12 @@
           <w:color w:val="000000" w:themeColor="text1"/>
         </w:rPr>
       </w:pPr>
-      <w:proofErr w:type="spellStart"/>
       <w:r>
         <w:rPr>
           <w:color w:val="000000" w:themeColor="text1"/>
         </w:rPr>
         <w:t>activityDescription</w:t>
       </w:r>
-      <w:proofErr w:type="spellEnd"/>
     </w:p>
     <w:p>
       <w:pPr>
@@ -5925,14 +6638,12 @@
           <w:color w:val="000000" w:themeColor="text1"/>
         </w:rPr>
       </w:pPr>
-      <w:proofErr w:type="spellStart"/>
       <w:r>
         <w:rPr>
           <w:color w:val="000000" w:themeColor="text1"/>
         </w:rPr>
         <w:t>attendedAt</w:t>
       </w:r>
-      <w:proofErr w:type="spellEnd"/>
     </w:p>
     <w:p>
       <w:pPr>
@@ -6018,7 +6729,6 @@
         </w:rPr>
         <w:t xml:space="preserve">. </w:t>
       </w:r>
-      <w:proofErr w:type="spellStart"/>
       <w:r>
         <w:rPr>
           <w:i/>
@@ -6035,7 +6745,6 @@
         </w:rPr>
         <w:t>Favorite</w:t>
       </w:r>
-      <w:proofErr w:type="spellEnd"/>
     </w:p>
     <w:p>
       <w:pPr>
@@ -6076,21 +6785,7 @@
         <w:rPr>
           <w:color w:val="000000" w:themeColor="text1"/>
         </w:rPr>
-        <w:t xml:space="preserve">nts the composition of activities and items that </w:t>
-      </w:r>
-      <w:proofErr w:type="gramStart"/>
-      <w:r>
-        <w:rPr>
-          <w:color w:val="000000" w:themeColor="text1"/>
-        </w:rPr>
-        <w:t>a user views</w:t>
-      </w:r>
-      <w:proofErr w:type="gramEnd"/>
-      <w:r>
-        <w:rPr>
-          <w:color w:val="000000" w:themeColor="text1"/>
-        </w:rPr>
-        <w:t xml:space="preserve"> as a favorite</w:t>
+        <w:t>nts the composition of activities and items that a user views as a favorite</w:t>
       </w:r>
       <w:r>
         <w:rPr>
@@ -6122,14 +6817,12 @@
           <w:color w:val="000000" w:themeColor="text1"/>
         </w:rPr>
       </w:pPr>
-      <w:proofErr w:type="spellStart"/>
       <w:r>
         <w:rPr>
           <w:color w:val="000000" w:themeColor="text1"/>
         </w:rPr>
         <w:t>userFavoriteId</w:t>
       </w:r>
-      <w:proofErr w:type="spellEnd"/>
     </w:p>
     <w:p>
       <w:pPr>
@@ -6154,14 +6847,12 @@
           <w:color w:val="000000" w:themeColor="text1"/>
         </w:rPr>
       </w:pPr>
-      <w:proofErr w:type="spellStart"/>
       <w:r>
         <w:rPr>
           <w:color w:val="000000" w:themeColor="text1"/>
         </w:rPr>
         <w:t>favoriteActivities</w:t>
       </w:r>
-      <w:proofErr w:type="spellEnd"/>
     </w:p>
     <w:p>
       <w:pPr>
@@ -6186,14 +6877,12 @@
           <w:color w:val="000000" w:themeColor="text1"/>
         </w:rPr>
       </w:pPr>
-      <w:proofErr w:type="spellStart"/>
       <w:r>
         <w:rPr>
           <w:color w:val="000000" w:themeColor="text1"/>
         </w:rPr>
         <w:t>favoriteActivityTags</w:t>
       </w:r>
-      <w:proofErr w:type="spellEnd"/>
     </w:p>
     <w:p>
       <w:pPr>
@@ -6218,14 +6907,12 @@
           <w:color w:val="000000" w:themeColor="text1"/>
         </w:rPr>
       </w:pPr>
-      <w:proofErr w:type="spellStart"/>
       <w:r>
         <w:rPr>
           <w:color w:val="000000" w:themeColor="text1"/>
         </w:rPr>
         <w:t>addedAt</w:t>
       </w:r>
-      <w:proofErr w:type="spellEnd"/>
     </w:p>
     <w:p>
       <w:pPr>
@@ -6402,14 +7089,12 @@
           <w:color w:val="000000" w:themeColor="text1"/>
         </w:rPr>
       </w:pPr>
-      <w:proofErr w:type="spellStart"/>
       <w:r>
         <w:rPr>
           <w:color w:val="000000" w:themeColor="text1"/>
         </w:rPr>
         <w:t>reputationId</w:t>
       </w:r>
-      <w:proofErr w:type="spellEnd"/>
     </w:p>
     <w:p>
       <w:pPr>
@@ -6434,14 +7119,12 @@
           <w:color w:val="000000" w:themeColor="text1"/>
         </w:rPr>
       </w:pPr>
-      <w:proofErr w:type="spellStart"/>
       <w:r>
         <w:rPr>
           <w:color w:val="000000" w:themeColor="text1"/>
         </w:rPr>
         <w:t>reputationValue</w:t>
       </w:r>
-      <w:proofErr w:type="spellEnd"/>
     </w:p>
     <w:p>
       <w:pPr>
@@ -6603,14 +7286,12 @@
           <w:color w:val="000000" w:themeColor="text1"/>
         </w:rPr>
       </w:pPr>
-      <w:proofErr w:type="spellStart"/>
       <w:r>
         <w:rPr>
           <w:color w:val="000000" w:themeColor="text1"/>
         </w:rPr>
         <w:t>activityId</w:t>
       </w:r>
-      <w:proofErr w:type="spellEnd"/>
     </w:p>
     <w:p>
       <w:pPr>
@@ -6635,14 +7316,12 @@
           <w:color w:val="000000" w:themeColor="text1"/>
         </w:rPr>
       </w:pPr>
-      <w:proofErr w:type="spellStart"/>
       <w:r>
         <w:rPr>
           <w:color w:val="000000" w:themeColor="text1"/>
         </w:rPr>
         <w:t>activityName</w:t>
       </w:r>
-      <w:proofErr w:type="spellEnd"/>
     </w:p>
     <w:p>
       <w:pPr>
@@ -6667,19 +7346,11 @@
           <w:color w:val="000000" w:themeColor="text1"/>
         </w:rPr>
       </w:pPr>
-      <w:proofErr w:type="spellStart"/>
-      <w:r>
-        <w:rPr>
-          <w:color w:val="000000" w:themeColor="text1"/>
-        </w:rPr>
-        <w:t>activityCategories</w:t>
-      </w:r>
-      <w:proofErr w:type="spellEnd"/>
-      <w:r>
-        <w:rPr>
-          <w:color w:val="000000" w:themeColor="text1"/>
-        </w:rPr>
-        <w:t xml:space="preserve"> </w:t>
+      <w:r>
+        <w:rPr>
+          <w:color w:val="000000" w:themeColor="text1"/>
+        </w:rPr>
+        <w:t xml:space="preserve">activityCategories </w:t>
       </w:r>
     </w:p>
     <w:p>
@@ -6705,14 +7376,12 @@
           <w:color w:val="000000" w:themeColor="text1"/>
         </w:rPr>
       </w:pPr>
-      <w:proofErr w:type="spellStart"/>
       <w:r>
         <w:rPr>
           <w:color w:val="000000" w:themeColor="text1"/>
         </w:rPr>
         <w:t>activityDetails</w:t>
       </w:r>
-      <w:proofErr w:type="spellEnd"/>
     </w:p>
     <w:p>
       <w:pPr>
@@ -6737,14 +7406,12 @@
           <w:color w:val="000000" w:themeColor="text1"/>
         </w:rPr>
       </w:pPr>
-      <w:proofErr w:type="spellStart"/>
       <w:r>
         <w:rPr>
           <w:color w:val="000000" w:themeColor="text1"/>
         </w:rPr>
         <w:t>eventTime</w:t>
       </w:r>
-      <w:proofErr w:type="spellEnd"/>
     </w:p>
     <w:p>
       <w:pPr>
@@ -6800,7 +7467,6 @@
         </w:rPr>
         <w:t xml:space="preserve">. </w:t>
       </w:r>
-      <w:proofErr w:type="spellStart"/>
       <w:r>
         <w:rPr>
           <w:i/>
@@ -6809,7 +7475,6 @@
         </w:rPr>
         <w:t>ActivityCategory</w:t>
       </w:r>
-      <w:proofErr w:type="spellEnd"/>
     </w:p>
     <w:p>
       <w:pPr>
@@ -6882,7 +7547,6 @@
           <w:color w:val="000000" w:themeColor="text1"/>
         </w:rPr>
       </w:pPr>
-      <w:proofErr w:type="spellStart"/>
       <w:r>
         <w:rPr>
           <w:color w:val="000000" w:themeColor="text1"/>
@@ -6895,7 +7559,6 @@
         </w:rPr>
         <w:t>ategoryId</w:t>
       </w:r>
-      <w:proofErr w:type="spellEnd"/>
     </w:p>
     <w:p>
       <w:pPr>
@@ -6920,14 +7583,12 @@
           <w:color w:val="000000" w:themeColor="text1"/>
         </w:rPr>
       </w:pPr>
-      <w:proofErr w:type="spellStart"/>
       <w:r>
         <w:rPr>
           <w:color w:val="000000" w:themeColor="text1"/>
         </w:rPr>
         <w:t>categoryName</w:t>
       </w:r>
-      <w:proofErr w:type="spellEnd"/>
     </w:p>
     <w:p>
       <w:pPr>
@@ -6952,14 +7613,12 @@
           <w:color w:val="000000" w:themeColor="text1"/>
         </w:rPr>
       </w:pPr>
-      <w:proofErr w:type="spellStart"/>
       <w:r>
         <w:rPr>
           <w:color w:val="000000" w:themeColor="text1"/>
         </w:rPr>
         <w:t>createdAt</w:t>
       </w:r>
-      <w:proofErr w:type="spellEnd"/>
     </w:p>
     <w:p>
       <w:pPr>
@@ -6984,14 +7643,12 @@
           <w:color w:val="000000" w:themeColor="text1"/>
         </w:rPr>
       </w:pPr>
-      <w:proofErr w:type="spellStart"/>
       <w:r>
         <w:rPr>
           <w:color w:val="000000" w:themeColor="text1"/>
         </w:rPr>
         <w:t>updatedAt</w:t>
       </w:r>
-      <w:proofErr w:type="spellEnd"/>
     </w:p>
     <w:p>
       <w:pPr>
@@ -7047,7 +7704,6 @@
         </w:rPr>
         <w:t xml:space="preserve">. </w:t>
       </w:r>
-      <w:proofErr w:type="spellStart"/>
       <w:r>
         <w:rPr>
           <w:i/>
@@ -7056,7 +7712,6 @@
         </w:rPr>
         <w:t>ActivityTag</w:t>
       </w:r>
-      <w:proofErr w:type="spellEnd"/>
     </w:p>
     <w:p>
       <w:pPr>
@@ -7135,14 +7790,12 @@
           <w:color w:val="000000" w:themeColor="text1"/>
         </w:rPr>
       </w:pPr>
-      <w:proofErr w:type="spellStart"/>
       <w:r>
         <w:rPr>
           <w:color w:val="000000" w:themeColor="text1"/>
         </w:rPr>
         <w:t>activityTagId</w:t>
       </w:r>
-      <w:proofErr w:type="spellEnd"/>
     </w:p>
     <w:p>
       <w:pPr>
@@ -7167,14 +7820,12 @@
           <w:color w:val="000000" w:themeColor="text1"/>
         </w:rPr>
       </w:pPr>
-      <w:proofErr w:type="spellStart"/>
       <w:r>
         <w:rPr>
           <w:color w:val="000000" w:themeColor="text1"/>
         </w:rPr>
         <w:t>activityTagName</w:t>
       </w:r>
-      <w:proofErr w:type="spellEnd"/>
     </w:p>
     <w:p>
       <w:pPr>
@@ -7199,14 +7850,12 @@
           <w:color w:val="000000" w:themeColor="text1"/>
         </w:rPr>
       </w:pPr>
-      <w:proofErr w:type="spellStart"/>
       <w:r>
         <w:rPr>
           <w:color w:val="000000" w:themeColor="text1"/>
         </w:rPr>
         <w:t>createdAt</w:t>
       </w:r>
-      <w:proofErr w:type="spellEnd"/>
       <w:r>
         <w:rPr>
           <w:color w:val="000000" w:themeColor="text1"/>
@@ -7237,14 +7886,12 @@
           <w:color w:val="000000" w:themeColor="text1"/>
         </w:rPr>
       </w:pPr>
-      <w:proofErr w:type="spellStart"/>
       <w:r>
         <w:rPr>
           <w:color w:val="000000" w:themeColor="text1"/>
         </w:rPr>
         <w:t>updatedAt</w:t>
       </w:r>
-      <w:proofErr w:type="spellEnd"/>
     </w:p>
     <w:p>
       <w:pPr>
@@ -7269,14 +7916,12 @@
           <w:color w:val="000000" w:themeColor="text1"/>
         </w:rPr>
       </w:pPr>
-      <w:proofErr w:type="spellStart"/>
       <w:r>
         <w:rPr>
           <w:color w:val="000000" w:themeColor="text1"/>
         </w:rPr>
         <w:t>isActive</w:t>
       </w:r>
-      <w:proofErr w:type="spellEnd"/>
     </w:p>
     <w:p>
       <w:pPr>
@@ -7332,7 +7977,6 @@
         </w:rPr>
         <w:t xml:space="preserve">. </w:t>
       </w:r>
-      <w:proofErr w:type="spellStart"/>
       <w:r>
         <w:rPr>
           <w:i/>
@@ -7341,7 +7985,6 @@
         </w:rPr>
         <w:t>ActivityDetail</w:t>
       </w:r>
-      <w:proofErr w:type="spellEnd"/>
     </w:p>
     <w:p>
       <w:pPr>
@@ -7390,14 +8033,12 @@
           <w:color w:val="000000" w:themeColor="text1"/>
         </w:rPr>
       </w:pPr>
-      <w:proofErr w:type="spellStart"/>
       <w:r>
         <w:rPr>
           <w:color w:val="000000" w:themeColor="text1"/>
         </w:rPr>
         <w:t>activityDetailId</w:t>
       </w:r>
-      <w:proofErr w:type="spellEnd"/>
     </w:p>
     <w:p>
       <w:pPr>
@@ -7422,14 +8063,12 @@
           <w:color w:val="000000" w:themeColor="text1"/>
         </w:rPr>
       </w:pPr>
-      <w:proofErr w:type="spellStart"/>
       <w:r>
         <w:rPr>
           <w:color w:val="000000" w:themeColor="text1"/>
         </w:rPr>
         <w:t>startDate</w:t>
       </w:r>
-      <w:proofErr w:type="spellEnd"/>
     </w:p>
     <w:p>
       <w:pPr>
@@ -7454,19 +8093,11 @@
           <w:color w:val="000000" w:themeColor="text1"/>
         </w:rPr>
       </w:pPr>
-      <w:proofErr w:type="spellStart"/>
-      <w:r>
-        <w:rPr>
-          <w:color w:val="000000" w:themeColor="text1"/>
-        </w:rPr>
-        <w:t>endDate</w:t>
-      </w:r>
-      <w:proofErr w:type="spellEnd"/>
-      <w:r>
-        <w:rPr>
-          <w:color w:val="000000" w:themeColor="text1"/>
-        </w:rPr>
-        <w:t xml:space="preserve"> </w:t>
+      <w:r>
+        <w:rPr>
+          <w:color w:val="000000" w:themeColor="text1"/>
+        </w:rPr>
+        <w:t xml:space="preserve">endDate </w:t>
       </w:r>
     </w:p>
     <w:p>
@@ -7492,14 +8123,12 @@
           <w:color w:val="000000" w:themeColor="text1"/>
         </w:rPr>
       </w:pPr>
-      <w:proofErr w:type="spellStart"/>
       <w:r>
         <w:rPr>
           <w:color w:val="000000" w:themeColor="text1"/>
         </w:rPr>
         <w:t>minActor</w:t>
       </w:r>
-      <w:proofErr w:type="spellEnd"/>
     </w:p>
     <w:p>
       <w:pPr>
@@ -7524,14 +8153,12 @@
           <w:color w:val="000000" w:themeColor="text1"/>
         </w:rPr>
       </w:pPr>
-      <w:proofErr w:type="spellStart"/>
       <w:r>
         <w:rPr>
           <w:color w:val="000000" w:themeColor="text1"/>
         </w:rPr>
         <w:t>maxActor</w:t>
       </w:r>
-      <w:proofErr w:type="spellEnd"/>
     </w:p>
     <w:p>
       <w:pPr>
@@ -7556,14 +8183,12 @@
           <w:color w:val="000000" w:themeColor="text1"/>
         </w:rPr>
       </w:pPr>
-      <w:proofErr w:type="spellStart"/>
       <w:r>
         <w:rPr>
           <w:color w:val="000000" w:themeColor="text1"/>
         </w:rPr>
         <w:t>eventTimeStart</w:t>
       </w:r>
-      <w:proofErr w:type="spellEnd"/>
     </w:p>
     <w:p>
       <w:pPr>
@@ -7588,14 +8213,12 @@
           <w:color w:val="000000" w:themeColor="text1"/>
         </w:rPr>
       </w:pPr>
-      <w:proofErr w:type="spellStart"/>
       <w:r>
         <w:rPr>
           <w:color w:val="000000" w:themeColor="text1"/>
         </w:rPr>
         <w:t>eventTimeEnd</w:t>
       </w:r>
-      <w:proofErr w:type="spellEnd"/>
     </w:p>
     <w:p>
       <w:pPr>

</xml_diff>